<commit_message>
update the doc with the full code explain
</commit_message>
<xml_diff>
--- a/doc/New DOCX Document.docx
+++ b/doc/New DOCX Document.docx
@@ -63,31 +63,41 @@
     <w:p>
       <w:pPr>
         <w:numPr>
-          <w:numId w:val="0"/>
-        </w:numPr>
-        <w:bidi w:val="0"/>
-        <w:jc w:val="both"/>
-        <w:rPr>
-          <w:rFonts w:hint="default" w:ascii="Arial" w:hAnsi="Arial" w:cs="Arial"/>
-          <w:sz w:val="24"/>
-          <w:szCs w:val="24"/>
-          <w:lang w:val="en-US"/>
-        </w:rPr>
-      </w:pPr>
-      <w:r>
-        <w:rPr>
-          <w:rFonts w:hint="default" w:ascii="Arial" w:hAnsi="Arial" w:cs="Arial"/>
-          <w:sz w:val="24"/>
-          <w:szCs w:val="24"/>
-          <w:lang w:val="en-US"/>
-        </w:rPr>
-        <w:tab/>
+          <w:ilvl w:val="0"/>
+          <w:numId w:val="0"/>
+        </w:numPr>
+        <w:bidi w:val="0"/>
+        <w:jc w:val="both"/>
+        <w:rPr>
+          <w:rFonts w:hint="default" w:ascii="Arial" w:hAnsi="Arial" w:cs="Arial"/>
+          <w:sz w:val="24"/>
+          <w:szCs w:val="24"/>
+          <w:lang w:val="en-US"/>
+        </w:rPr>
+      </w:pPr>
+      <w:r>
+        <w:rPr>
+          <w:rFonts w:hint="default" w:ascii="Arial" w:hAnsi="Arial" w:cs="Arial"/>
+          <w:sz w:val="24"/>
+          <w:szCs w:val="24"/>
+          <w:lang w:val="en-US"/>
+        </w:rPr>
+        <w:tab/>
+      </w:r>
+      <w:r>
+        <w:rPr>
+          <w:rFonts w:hint="default" w:ascii="Arial" w:hAnsi="Arial" w:cs="Arial"/>
+          <w:sz w:val="24"/>
+          <w:szCs w:val="24"/>
+          <w:lang w:val="en-US"/>
+        </w:rPr>
         <w:t>Generative art is a process of algorithmically generating new ideas, forms, shapes, colors or patterns.</w:t>
       </w:r>
     </w:p>
     <w:p>
       <w:pPr>
         <w:numPr>
+          <w:ilvl w:val="0"/>
           <w:numId w:val="0"/>
         </w:numPr>
         <w:bidi w:val="0"/>
@@ -113,6 +123,7 @@
     <w:p>
       <w:pPr>
         <w:numPr>
+          <w:ilvl w:val="0"/>
           <w:numId w:val="0"/>
         </w:numPr>
         <w:bidi w:val="0"/>
@@ -163,58 +174,75 @@
     <w:p>
       <w:pPr>
         <w:numPr>
-          <w:numId w:val="0"/>
-        </w:numPr>
-        <w:bidi w:val="0"/>
-        <w:jc w:val="both"/>
-        <w:rPr>
-          <w:rFonts w:hint="default" w:ascii="Arial" w:hAnsi="Arial" w:cs="Arial"/>
-          <w:sz w:val="24"/>
-          <w:szCs w:val="24"/>
-          <w:lang w:val="en-US"/>
-        </w:rPr>
-      </w:pPr>
-      <w:r>
-        <w:rPr>
-          <w:rFonts w:hint="default" w:ascii="Arial" w:hAnsi="Arial" w:cs="Arial"/>
-          <w:sz w:val="24"/>
-          <w:szCs w:val="24"/>
-          <w:lang w:val="en-US"/>
-        </w:rPr>
-        <w:tab/>
+          <w:ilvl w:val="0"/>
+          <w:numId w:val="0"/>
+        </w:numPr>
+        <w:bidi w:val="0"/>
+        <w:jc w:val="both"/>
+        <w:rPr>
+          <w:rFonts w:hint="default" w:ascii="Arial" w:hAnsi="Arial" w:cs="Arial"/>
+          <w:sz w:val="24"/>
+          <w:szCs w:val="24"/>
+          <w:lang w:val="en-US"/>
+        </w:rPr>
+      </w:pPr>
+      <w:r>
+        <w:rPr>
+          <w:rFonts w:hint="default" w:ascii="Arial" w:hAnsi="Arial" w:cs="Arial"/>
+          <w:sz w:val="24"/>
+          <w:szCs w:val="24"/>
+          <w:lang w:val="en-US"/>
+        </w:rPr>
+        <w:tab/>
+      </w:r>
+      <w:r>
+        <w:rPr>
+          <w:rFonts w:hint="default" w:ascii="Arial" w:hAnsi="Arial" w:cs="Arial"/>
+          <w:sz w:val="24"/>
+          <w:szCs w:val="24"/>
+          <w:lang w:val="en-US"/>
+        </w:rPr>
         <w:t xml:space="preserve">The algorithm goes like this: First we start with a set of connected nodes in some shape (circles or lines are good). </w:t>
       </w:r>
     </w:p>
     <w:p>
       <w:pPr>
         <w:numPr>
-          <w:numId w:val="0"/>
-        </w:numPr>
-        <w:bidi w:val="0"/>
-        <w:jc w:val="both"/>
-        <w:rPr>
-          <w:rFonts w:hint="default" w:ascii="Arial" w:hAnsi="Arial" w:cs="Arial"/>
-          <w:sz w:val="24"/>
-          <w:szCs w:val="24"/>
-          <w:lang w:val="en-US"/>
-        </w:rPr>
-      </w:pPr>
-      <w:bookmarkStart w:id="0" w:name="_GoBack"/>
-      <w:bookmarkEnd w:id="0"/>
-      <w:r>
-        <w:rPr>
-          <w:rFonts w:hint="default" w:ascii="Arial" w:hAnsi="Arial" w:cs="Arial"/>
-          <w:sz w:val="24"/>
-          <w:szCs w:val="24"/>
-          <w:lang w:val="en-US"/>
-        </w:rPr>
-        <w:tab/>
+          <w:ilvl w:val="0"/>
+          <w:numId w:val="0"/>
+        </w:numPr>
+        <w:bidi w:val="0"/>
+        <w:jc w:val="both"/>
+        <w:rPr>
+          <w:rFonts w:hint="default" w:ascii="Arial" w:hAnsi="Arial" w:cs="Arial"/>
+          <w:sz w:val="24"/>
+          <w:szCs w:val="24"/>
+          <w:lang w:val="en-US"/>
+        </w:rPr>
+      </w:pPr>
+      <w:r>
+        <w:rPr>
+          <w:rFonts w:hint="default" w:ascii="Arial" w:hAnsi="Arial" w:cs="Arial"/>
+          <w:sz w:val="24"/>
+          <w:szCs w:val="24"/>
+          <w:lang w:val="en-US"/>
+        </w:rPr>
+        <w:tab/>
+      </w:r>
+      <w:r>
+        <w:rPr>
+          <w:rFonts w:hint="default" w:ascii="Arial" w:hAnsi="Arial" w:cs="Arial"/>
+          <w:sz w:val="24"/>
+          <w:szCs w:val="24"/>
+          <w:lang w:val="en-US"/>
+        </w:rPr>
         <w:t>Then we randomly introduce new nodes between pairs of existing nodes. In every iteration the nodes will try to optimize their positions.</w:t>
       </w:r>
     </w:p>
     <w:p>
       <w:pPr>
         <w:numPr>
+          <w:ilvl w:val="0"/>
           <w:numId w:val="0"/>
         </w:numPr>
         <w:bidi w:val="0"/>
@@ -240,6 +268,7 @@
     <w:p>
       <w:pPr>
         <w:numPr>
+          <w:ilvl w:val="0"/>
           <w:numId w:val="0"/>
         </w:numPr>
         <w:bidi w:val="0"/>
@@ -265,6 +294,7 @@
     <w:p>
       <w:pPr>
         <w:numPr>
+          <w:ilvl w:val="0"/>
           <w:numId w:val="0"/>
         </w:numPr>
         <w:bidi w:val="0"/>
@@ -290,6 +320,7 @@
     <w:p>
       <w:pPr>
         <w:numPr>
+          <w:ilvl w:val="0"/>
           <w:numId w:val="0"/>
         </w:numPr>
         <w:bidi w:val="0"/>
@@ -315,6 +346,7 @@
     <w:p>
       <w:pPr>
         <w:numPr>
+          <w:ilvl w:val="0"/>
           <w:numId w:val="0"/>
         </w:numPr>
         <w:bidi w:val="0"/>
@@ -340,6 +372,7 @@
     <w:p>
       <w:pPr>
         <w:numPr>
+          <w:ilvl w:val="0"/>
           <w:numId w:val="0"/>
         </w:numPr>
         <w:bidi w:val="0"/>
@@ -365,6 +398,7 @@
     <w:p>
       <w:pPr>
         <w:numPr>
+          <w:ilvl w:val="0"/>
           <w:numId w:val="0"/>
         </w:numPr>
         <w:bidi w:val="0"/>
@@ -390,6 +424,7 @@
     <w:p>
       <w:pPr>
         <w:numPr>
+          <w:ilvl w:val="0"/>
           <w:numId w:val="0"/>
         </w:numPr>
         <w:bidi w:val="0"/>
@@ -415,6 +450,7 @@
     <w:p>
       <w:pPr>
         <w:numPr>
+          <w:ilvl w:val="0"/>
           <w:numId w:val="0"/>
         </w:numPr>
         <w:bidi w:val="0"/>
@@ -440,6 +476,7 @@
     <w:p>
       <w:pPr>
         <w:numPr>
+          <w:ilvl w:val="0"/>
           <w:numId w:val="0"/>
         </w:numPr>
         <w:bidi w:val="0"/>
@@ -490,31 +527,294 @@
     <w:p>
       <w:pPr>
         <w:numPr>
-          <w:ilvl w:val="0"/>
-          <w:numId w:val="1"/>
-        </w:numPr>
-        <w:bidi w:val="0"/>
-        <w:jc w:val="both"/>
+          <w:numId w:val="0"/>
+        </w:numPr>
+        <w:bidi w:val="0"/>
+        <w:jc w:val="both"/>
+        <w:rPr>
+          <w:rFonts w:hint="default" w:ascii="Arial" w:hAnsi="Arial" w:cs="Arial"/>
+          <w:sz w:val="24"/>
+          <w:szCs w:val="24"/>
+          <w:lang w:val="en-US"/>
+        </w:rPr>
+      </w:pPr>
+      <w:r>
         <w:rPr>
           <w:rFonts w:hint="default" w:ascii="Arial Black" w:hAnsi="Arial Black" w:cs="Arial Black"/>
           <w:sz w:val="36"/>
           <w:szCs w:val="36"/>
           <w:lang w:val="en-US"/>
         </w:rPr>
-      </w:pPr>
-      <w:r>
+        <w:tab/>
+      </w:r>
+      <w:r>
+        <w:rPr>
+          <w:rFonts w:hint="default" w:ascii="Arial" w:hAnsi="Arial" w:cs="Arial"/>
+          <w:sz w:val="24"/>
+          <w:szCs w:val="24"/>
+          <w:lang w:val="en-US"/>
+        </w:rPr>
+        <w:t>Each coral has its code and we minted the code itself to the chain by changing it as base64 string which doesn't have any dependencies.</w:t>
+      </w:r>
+    </w:p>
+    <w:p>
+      <w:pPr>
+        <w:numPr>
+          <w:numId w:val="0"/>
+        </w:numPr>
+        <w:bidi w:val="0"/>
+        <w:ind w:firstLine="420" w:firstLineChars="0"/>
+        <w:jc w:val="both"/>
+        <w:rPr>
+          <w:rFonts w:hint="default" w:ascii="Arial" w:hAnsi="Arial" w:cs="Arial"/>
+          <w:sz w:val="24"/>
+          <w:szCs w:val="24"/>
+          <w:lang w:val="en-US"/>
+        </w:rPr>
+      </w:pPr>
+      <w:r>
+        <w:rPr>
+          <w:rFonts w:hint="default" w:ascii="Arial" w:hAnsi="Arial" w:cs="Arial"/>
+          <w:sz w:val="24"/>
+          <w:szCs w:val="24"/>
+          <w:lang w:val="en-US"/>
+        </w:rPr>
+        <w:t>Those base64 strings can displayed as the coral in the web browser.</w:t>
+      </w:r>
+    </w:p>
+    <w:p>
+      <w:pPr>
+        <w:numPr>
+          <w:numId w:val="0"/>
+        </w:numPr>
+        <w:bidi w:val="0"/>
+        <w:ind w:firstLine="420" w:firstLineChars="0"/>
+        <w:jc w:val="both"/>
+        <w:rPr>
+          <w:rFonts w:hint="default" w:ascii="Arial" w:hAnsi="Arial" w:cs="Arial"/>
+          <w:sz w:val="24"/>
+          <w:szCs w:val="24"/>
+          <w:lang w:val="en-US"/>
+        </w:rPr>
+      </w:pPr>
+      <w:r>
+        <w:rPr>
+          <w:rFonts w:hint="default" w:ascii="Arial" w:hAnsi="Arial" w:cs="Arial"/>
+          <w:sz w:val="24"/>
+          <w:szCs w:val="24"/>
+          <w:lang w:val="en-US"/>
+        </w:rPr>
+        <w:t>So the owner of the NFT can see the coral at anywhere at anytime.</w:t>
+      </w:r>
+    </w:p>
+    <w:p>
+      <w:pPr>
+        <w:numPr>
+          <w:numId w:val="0"/>
+        </w:numPr>
+        <w:bidi w:val="0"/>
+        <w:ind w:firstLine="420" w:firstLineChars="0"/>
+        <w:jc w:val="both"/>
+        <w:rPr>
+          <w:rFonts w:hint="default" w:ascii="Arial" w:hAnsi="Arial" w:cs="Arial"/>
+          <w:sz w:val="24"/>
+          <w:szCs w:val="24"/>
+          <w:lang w:val="en-US"/>
+        </w:rPr>
+      </w:pPr>
+      <w:r>
+        <w:rPr>
+          <w:rFonts w:hint="default" w:ascii="Arial" w:hAnsi="Arial" w:cs="Arial"/>
+          <w:sz w:val="24"/>
+          <w:szCs w:val="24"/>
+          <w:lang w:val="en-US"/>
+        </w:rPr>
+        <w:t>For example :</w:t>
+      </w:r>
+    </w:p>
+    <w:p>
+      <w:pPr>
+        <w:numPr>
+          <w:numId w:val="0"/>
+        </w:numPr>
+        <w:bidi w:val="0"/>
+        <w:ind w:firstLine="420" w:firstLineChars="0"/>
+        <w:jc w:val="both"/>
+        <w:rPr>
+          <w:rFonts w:hint="default" w:ascii="Arial" w:hAnsi="Arial" w:cs="Arial"/>
+          <w:sz w:val="24"/>
+          <w:szCs w:val="24"/>
+          <w:lang w:val="en-US"/>
+        </w:rPr>
+      </w:pPr>
+      <w:r>
+        <w:rPr>
+          <w:rFonts w:hint="default" w:ascii="Arial" w:hAnsi="Arial" w:cs="Arial"/>
+          <w:sz w:val="24"/>
+          <w:szCs w:val="24"/>
+          <w:lang w:val="en-US"/>
+        </w:rPr>
+        <w:tab/>
+        <w:t>Html code : &lt;h1&gt;Coral Sample&lt;/h1&gt;</w:t>
+      </w:r>
+    </w:p>
+    <w:p>
+      <w:pPr>
+        <w:numPr>
+          <w:numId w:val="0"/>
+        </w:numPr>
+        <w:bidi w:val="0"/>
+        <w:ind w:firstLine="420" w:firstLineChars="0"/>
+        <w:jc w:val="both"/>
+        <w:rPr>
+          <w:rFonts w:hint="default" w:ascii="Arial" w:hAnsi="Arial"/>
+          <w:sz w:val="24"/>
+          <w:szCs w:val="24"/>
+          <w:lang w:val="en-US"/>
+        </w:rPr>
+      </w:pPr>
+      <w:r>
+        <w:rPr>
+          <w:rFonts w:hint="default" w:ascii="Arial" w:hAnsi="Arial" w:cs="Arial"/>
+          <w:sz w:val="24"/>
+          <w:szCs w:val="24"/>
+          <w:lang w:val="en-US"/>
+        </w:rPr>
+        <w:tab/>
+        <w:t xml:space="preserve">Base64 String : </w:t>
+      </w:r>
+      <w:r>
+        <w:rPr>
+          <w:rFonts w:hint="default" w:ascii="Arial" w:hAnsi="Arial"/>
+          <w:sz w:val="24"/>
+          <w:szCs w:val="24"/>
+          <w:lang w:val="en-US"/>
+        </w:rPr>
+        <w:t>PGgxPkNvcmFsIFNhbXBsZTxoMS8+</w:t>
+      </w:r>
+    </w:p>
+    <w:p>
+      <w:pPr>
+        <w:numPr>
+          <w:numId w:val="0"/>
+        </w:numPr>
+        <w:bidi w:val="0"/>
+        <w:ind w:firstLine="420" w:firstLineChars="0"/>
+        <w:jc w:val="both"/>
+        <w:rPr>
+          <w:rFonts w:hint="default" w:ascii="Arial" w:hAnsi="Arial"/>
+          <w:sz w:val="24"/>
+          <w:szCs w:val="24"/>
+          <w:lang w:val="en-US"/>
+        </w:rPr>
+      </w:pPr>
+      <w:r>
+        <w:rPr>
+          <w:rFonts w:hint="default" w:ascii="Arial" w:hAnsi="Arial"/>
+          <w:sz w:val="24"/>
+          <w:szCs w:val="24"/>
+          <w:lang w:val="en-US"/>
+        </w:rPr>
+        <w:tab/>
+        <w:t xml:space="preserve">Base64 within Iframe tag : </w:t>
+      </w:r>
+    </w:p>
+    <w:p>
+      <w:pPr>
+        <w:numPr>
+          <w:numId w:val="0"/>
+        </w:numPr>
+        <w:tabs>
+          <w:tab w:val="left" w:pos="1000"/>
+        </w:tabs>
+        <w:bidi w:val="0"/>
+        <w:ind w:left="1600" w:leftChars="800" w:firstLine="0" w:firstLineChars="0"/>
+        <w:jc w:val="both"/>
+        <w:rPr>
+          <w:rFonts w:hint="default" w:ascii="Arial" w:hAnsi="Arial"/>
+          <w:sz w:val="24"/>
+          <w:szCs w:val="24"/>
+          <w:lang w:val="en-US"/>
+        </w:rPr>
+      </w:pPr>
+      <w:r>
+        <w:rPr>
+          <w:rFonts w:hint="default" w:ascii="Arial" w:hAnsi="Arial"/>
+          <w:sz w:val="24"/>
+          <w:szCs w:val="24"/>
+          <w:lang w:val="en-US"/>
+        </w:rPr>
+        <w:t xml:space="preserve">&lt;iframe </w:t>
+      </w:r>
+      <w:bookmarkStart w:id="0" w:name="_GoBack"/>
+      <w:bookmarkEnd w:id="0"/>
+      <w:r>
+        <w:rPr>
+          <w:rFonts w:hint="default" w:ascii="Arial" w:hAnsi="Arial"/>
+          <w:sz w:val="24"/>
+          <w:szCs w:val="24"/>
+          <w:lang w:val="en-US"/>
+        </w:rPr>
+        <w:t>src="data:text/html;base64,PGgxPkNvcmFsIFNhbXBsZTxoMS8+"&gt;The “iframe” tag is not supported by your browser.</w:t>
+      </w:r>
+    </w:p>
+    <w:p>
+      <w:pPr>
+        <w:numPr>
+          <w:numId w:val="0"/>
+        </w:numPr>
+        <w:tabs>
+          <w:tab w:val="left" w:pos="1000"/>
+        </w:tabs>
+        <w:bidi w:val="0"/>
+        <w:ind w:left="1600" w:leftChars="800" w:firstLine="0" w:firstLineChars="0"/>
+        <w:jc w:val="both"/>
+        <w:rPr>
+          <w:rFonts w:hint="default" w:ascii="Arial" w:hAnsi="Arial"/>
+          <w:sz w:val="24"/>
+          <w:szCs w:val="24"/>
+          <w:lang w:val="en-US"/>
+        </w:rPr>
+      </w:pPr>
+      <w:r>
+        <w:rPr>
+          <w:rFonts w:hint="default" w:ascii="Arial" w:hAnsi="Arial"/>
+          <w:sz w:val="24"/>
+          <w:szCs w:val="24"/>
+          <w:lang w:val="en-US"/>
+        </w:rPr>
+        <w:t>&lt;/iframe&gt;</w:t>
+      </w:r>
+    </w:p>
+    <w:p>
+      <w:pPr>
+        <w:numPr>
+          <w:ilvl w:val="0"/>
+          <w:numId w:val="1"/>
+        </w:numPr>
+        <w:bidi w:val="0"/>
+        <w:jc w:val="both"/>
         <w:rPr>
           <w:rFonts w:hint="default" w:ascii="Arial Black" w:hAnsi="Arial Black" w:cs="Arial Black"/>
           <w:sz w:val="36"/>
           <w:szCs w:val="36"/>
           <w:lang w:val="en-US"/>
         </w:rPr>
+      </w:pPr>
+      <w:r>
+        <w:rPr>
+          <w:rFonts w:hint="default" w:ascii="Arial Black" w:hAnsi="Arial Black" w:cs="Arial Black"/>
+          <w:sz w:val="36"/>
+          <w:szCs w:val="36"/>
+          <w:lang w:val="en-US"/>
+        </w:rPr>
         <w:t>Explain Rarities</w:t>
       </w:r>
     </w:p>
     <w:p>
       <w:pPr>
         <w:numPr>
+          <w:ilvl w:val="0"/>
           <w:numId w:val="0"/>
         </w:numPr>
         <w:bidi w:val="0"/>
@@ -548,586 +848,750 @@
     <w:p>
       <w:pPr>
         <w:numPr>
-          <w:numId w:val="0"/>
-        </w:numPr>
-        <w:bidi w:val="0"/>
-        <w:jc w:val="both"/>
-        <w:rPr>
-          <w:rFonts w:hint="default" w:ascii="Arial" w:hAnsi="Arial" w:cs="Arial"/>
-          <w:sz w:val="24"/>
-          <w:szCs w:val="24"/>
-          <w:lang w:val="en-US"/>
-        </w:rPr>
-      </w:pPr>
-      <w:r>
-        <w:rPr>
-          <w:rFonts w:hint="default" w:ascii="Arial" w:hAnsi="Arial" w:cs="Arial"/>
-          <w:sz w:val="24"/>
-          <w:szCs w:val="24"/>
-          <w:lang w:val="en-US"/>
-        </w:rPr>
-        <w:tab/>
+          <w:ilvl w:val="0"/>
+          <w:numId w:val="0"/>
+        </w:numPr>
+        <w:bidi w:val="0"/>
+        <w:jc w:val="both"/>
+        <w:rPr>
+          <w:rFonts w:hint="default" w:ascii="Arial" w:hAnsi="Arial" w:cs="Arial"/>
+          <w:sz w:val="24"/>
+          <w:szCs w:val="24"/>
+          <w:lang w:val="en-US"/>
+        </w:rPr>
+      </w:pPr>
+      <w:r>
+        <w:rPr>
+          <w:rFonts w:hint="default" w:ascii="Arial" w:hAnsi="Arial" w:cs="Arial"/>
+          <w:sz w:val="24"/>
+          <w:szCs w:val="24"/>
+          <w:lang w:val="en-US"/>
+        </w:rPr>
+        <w:tab/>
+      </w:r>
+      <w:r>
+        <w:rPr>
+          <w:rFonts w:hint="default" w:ascii="Arial" w:hAnsi="Arial" w:cs="Arial"/>
+          <w:sz w:val="24"/>
+          <w:szCs w:val="24"/>
+          <w:lang w:val="en-US"/>
+        </w:rPr>
         <w:t>And also there are 9 kinds of growth size in each growth type.</w:t>
       </w:r>
     </w:p>
     <w:p>
       <w:pPr>
         <w:numPr>
-          <w:numId w:val="0"/>
-        </w:numPr>
-        <w:bidi w:val="0"/>
-        <w:jc w:val="both"/>
-        <w:rPr>
-          <w:rFonts w:hint="default" w:ascii="Arial" w:hAnsi="Arial"/>
-          <w:sz w:val="24"/>
-          <w:szCs w:val="24"/>
-          <w:lang w:val="en-US"/>
-        </w:rPr>
-      </w:pPr>
-      <w:r>
-        <w:rPr>
-          <w:rFonts w:hint="default" w:ascii="Arial" w:hAnsi="Arial" w:cs="Arial"/>
-          <w:sz w:val="24"/>
-          <w:szCs w:val="24"/>
-          <w:lang w:val="en-US"/>
-        </w:rPr>
-        <w:tab/>
+          <w:ilvl w:val="0"/>
+          <w:numId w:val="0"/>
+        </w:numPr>
+        <w:bidi w:val="0"/>
+        <w:jc w:val="both"/>
+        <w:rPr>
+          <w:rFonts w:hint="default" w:ascii="Arial" w:hAnsi="Arial"/>
+          <w:sz w:val="24"/>
+          <w:szCs w:val="24"/>
+          <w:lang w:val="en-US"/>
+        </w:rPr>
+      </w:pPr>
+      <w:r>
+        <w:rPr>
+          <w:rFonts w:hint="default" w:ascii="Arial" w:hAnsi="Arial" w:cs="Arial"/>
+          <w:sz w:val="24"/>
+          <w:szCs w:val="24"/>
+          <w:lang w:val="en-US"/>
+        </w:rPr>
+        <w:tab/>
+      </w:r>
+      <w:r>
+        <w:rPr>
+          <w:rFonts w:hint="default" w:ascii="Arial" w:hAnsi="Arial" w:cs="Arial"/>
+          <w:sz w:val="24"/>
+          <w:szCs w:val="24"/>
+          <w:lang w:val="en-US"/>
+        </w:rPr>
         <w:t>- Unique</w:t>
       </w:r>
     </w:p>
     <w:p>
       <w:pPr>
         <w:numPr>
-          <w:numId w:val="0"/>
-        </w:numPr>
-        <w:bidi w:val="0"/>
-        <w:jc w:val="both"/>
-        <w:rPr>
-          <w:rFonts w:hint="default" w:ascii="Arial" w:hAnsi="Arial"/>
-          <w:sz w:val="24"/>
-          <w:szCs w:val="24"/>
-          <w:lang w:val="en-US"/>
-        </w:rPr>
-      </w:pPr>
-      <w:r>
-        <w:rPr>
-          <w:rFonts w:hint="default" w:ascii="Arial" w:hAnsi="Arial"/>
-          <w:sz w:val="24"/>
-          <w:szCs w:val="24"/>
-          <w:lang w:val="en-US"/>
-        </w:rPr>
-        <w:tab/>
-        <w:t/>
-      </w:r>
-      <w:r>
-        <w:rPr>
-          <w:rFonts w:hint="default" w:ascii="Arial" w:hAnsi="Arial"/>
-          <w:sz w:val="24"/>
-          <w:szCs w:val="24"/>
-          <w:lang w:val="en-US"/>
-        </w:rPr>
-        <w:tab/>
+          <w:ilvl w:val="0"/>
+          <w:numId w:val="0"/>
+        </w:numPr>
+        <w:bidi w:val="0"/>
+        <w:jc w:val="both"/>
+        <w:rPr>
+          <w:rFonts w:hint="default" w:ascii="Arial" w:hAnsi="Arial"/>
+          <w:sz w:val="24"/>
+          <w:szCs w:val="24"/>
+          <w:lang w:val="en-US"/>
+        </w:rPr>
+      </w:pPr>
+      <w:r>
+        <w:rPr>
+          <w:rFonts w:hint="default" w:ascii="Arial" w:hAnsi="Arial"/>
+          <w:sz w:val="24"/>
+          <w:szCs w:val="24"/>
+          <w:lang w:val="en-US"/>
+        </w:rPr>
+        <w:tab/>
+      </w:r>
+      <w:r>
+        <w:rPr>
+          <w:rFonts w:hint="default" w:ascii="Arial" w:hAnsi="Arial"/>
+          <w:sz w:val="24"/>
+          <w:szCs w:val="24"/>
+          <w:lang w:val="en-US"/>
+        </w:rPr>
+        <w:tab/>
+      </w:r>
+      <w:r>
+        <w:rPr>
+          <w:rFonts w:hint="default" w:ascii="Arial" w:hAnsi="Arial"/>
+          <w:sz w:val="24"/>
+          <w:szCs w:val="24"/>
+          <w:lang w:val="en-US"/>
+        </w:rPr>
         <w:t>It takes 0.1 %(8 corals) of the entire corals.</w:t>
       </w:r>
     </w:p>
     <w:p>
       <w:pPr>
         <w:numPr>
-          <w:numId w:val="0"/>
-        </w:numPr>
-        <w:bidi w:val="0"/>
-        <w:jc w:val="both"/>
-        <w:rPr>
-          <w:rFonts w:hint="default" w:ascii="Arial" w:hAnsi="Arial"/>
-          <w:sz w:val="24"/>
-          <w:szCs w:val="24"/>
-          <w:lang w:val="en-US"/>
-        </w:rPr>
-      </w:pPr>
-      <w:r>
-        <w:rPr>
-          <w:rFonts w:hint="default" w:ascii="Arial" w:hAnsi="Arial"/>
-          <w:sz w:val="24"/>
-          <w:szCs w:val="24"/>
-          <w:lang w:val="en-US"/>
-        </w:rPr>
-        <w:tab/>
+          <w:ilvl w:val="0"/>
+          <w:numId w:val="0"/>
+        </w:numPr>
+        <w:bidi w:val="0"/>
+        <w:jc w:val="both"/>
+        <w:rPr>
+          <w:rFonts w:hint="default" w:ascii="Arial" w:hAnsi="Arial"/>
+          <w:sz w:val="24"/>
+          <w:szCs w:val="24"/>
+          <w:lang w:val="en-US"/>
+        </w:rPr>
+      </w:pPr>
+      <w:r>
+        <w:rPr>
+          <w:rFonts w:hint="default" w:ascii="Arial" w:hAnsi="Arial"/>
+          <w:sz w:val="24"/>
+          <w:szCs w:val="24"/>
+          <w:lang w:val="en-US"/>
+        </w:rPr>
+        <w:tab/>
+      </w:r>
+      <w:r>
+        <w:rPr>
+          <w:rFonts w:hint="default" w:ascii="Arial" w:hAnsi="Arial"/>
+          <w:sz w:val="24"/>
+          <w:szCs w:val="24"/>
+          <w:lang w:val="en-US"/>
+        </w:rPr>
         <w:t xml:space="preserve">- Ones </w:t>
       </w:r>
     </w:p>
     <w:p>
       <w:pPr>
         <w:numPr>
-          <w:numId w:val="0"/>
-        </w:numPr>
-        <w:bidi w:val="0"/>
-        <w:jc w:val="both"/>
-        <w:rPr>
-          <w:rFonts w:hint="default" w:ascii="Arial" w:hAnsi="Arial"/>
-          <w:sz w:val="24"/>
-          <w:szCs w:val="24"/>
-          <w:lang w:val="en-US"/>
-        </w:rPr>
-      </w:pPr>
-      <w:r>
-        <w:rPr>
-          <w:rFonts w:hint="default" w:ascii="Arial" w:hAnsi="Arial"/>
-          <w:sz w:val="24"/>
-          <w:szCs w:val="24"/>
-          <w:lang w:val="en-US"/>
-        </w:rPr>
-        <w:tab/>
-        <w:t/>
-      </w:r>
-      <w:r>
-        <w:rPr>
-          <w:rFonts w:hint="default" w:ascii="Arial" w:hAnsi="Arial"/>
-          <w:sz w:val="24"/>
-          <w:szCs w:val="24"/>
-          <w:lang w:val="en-US"/>
-        </w:rPr>
-        <w:tab/>
+          <w:ilvl w:val="0"/>
+          <w:numId w:val="0"/>
+        </w:numPr>
+        <w:bidi w:val="0"/>
+        <w:jc w:val="both"/>
+        <w:rPr>
+          <w:rFonts w:hint="default" w:ascii="Arial" w:hAnsi="Arial"/>
+          <w:sz w:val="24"/>
+          <w:szCs w:val="24"/>
+          <w:lang w:val="en-US"/>
+        </w:rPr>
+      </w:pPr>
+      <w:r>
+        <w:rPr>
+          <w:rFonts w:hint="default" w:ascii="Arial" w:hAnsi="Arial"/>
+          <w:sz w:val="24"/>
+          <w:szCs w:val="24"/>
+          <w:lang w:val="en-US"/>
+        </w:rPr>
+        <w:tab/>
+      </w:r>
+      <w:r>
+        <w:rPr>
+          <w:rFonts w:hint="default" w:ascii="Arial" w:hAnsi="Arial"/>
+          <w:sz w:val="24"/>
+          <w:szCs w:val="24"/>
+          <w:lang w:val="en-US"/>
+        </w:rPr>
+        <w:tab/>
+      </w:r>
+      <w:r>
+        <w:rPr>
+          <w:rFonts w:hint="default" w:ascii="Arial" w:hAnsi="Arial"/>
+          <w:sz w:val="24"/>
+          <w:szCs w:val="24"/>
+          <w:lang w:val="en-US"/>
+        </w:rPr>
         <w:t>It takes 1%(88 corals) of the entire corals.</w:t>
       </w:r>
     </w:p>
     <w:p>
       <w:pPr>
         <w:numPr>
-          <w:numId w:val="0"/>
-        </w:numPr>
-        <w:bidi w:val="0"/>
-        <w:jc w:val="both"/>
-        <w:rPr>
-          <w:rFonts w:hint="default" w:ascii="Arial" w:hAnsi="Arial"/>
-          <w:sz w:val="24"/>
-          <w:szCs w:val="24"/>
-          <w:lang w:val="en-US"/>
-        </w:rPr>
-      </w:pPr>
-      <w:r>
-        <w:rPr>
-          <w:rFonts w:hint="default" w:ascii="Arial" w:hAnsi="Arial"/>
-          <w:sz w:val="24"/>
-          <w:szCs w:val="24"/>
-          <w:lang w:val="en-US"/>
-        </w:rPr>
-        <w:tab/>
+          <w:ilvl w:val="0"/>
+          <w:numId w:val="0"/>
+        </w:numPr>
+        <w:bidi w:val="0"/>
+        <w:jc w:val="both"/>
+        <w:rPr>
+          <w:rFonts w:hint="default" w:ascii="Arial" w:hAnsi="Arial"/>
+          <w:sz w:val="24"/>
+          <w:szCs w:val="24"/>
+          <w:lang w:val="en-US"/>
+        </w:rPr>
+      </w:pPr>
+      <w:r>
+        <w:rPr>
+          <w:rFonts w:hint="default" w:ascii="Arial" w:hAnsi="Arial"/>
+          <w:sz w:val="24"/>
+          <w:szCs w:val="24"/>
+          <w:lang w:val="en-US"/>
+        </w:rPr>
+        <w:tab/>
+      </w:r>
+      <w:r>
+        <w:rPr>
+          <w:rFonts w:hint="default" w:ascii="Arial" w:hAnsi="Arial"/>
+          <w:sz w:val="24"/>
+          <w:szCs w:val="24"/>
+          <w:lang w:val="en-US"/>
+        </w:rPr>
         <w:t>- Exo</w:t>
       </w:r>
     </w:p>
     <w:p>
       <w:pPr>
         <w:numPr>
-          <w:numId w:val="0"/>
-        </w:numPr>
-        <w:bidi w:val="0"/>
-        <w:jc w:val="both"/>
-        <w:rPr>
-          <w:rFonts w:hint="default" w:ascii="Arial" w:hAnsi="Arial"/>
-          <w:sz w:val="24"/>
-          <w:szCs w:val="24"/>
-          <w:lang w:val="en-US"/>
-        </w:rPr>
-      </w:pPr>
-      <w:r>
-        <w:rPr>
-          <w:rFonts w:hint="default" w:ascii="Arial" w:hAnsi="Arial"/>
-          <w:sz w:val="24"/>
-          <w:szCs w:val="24"/>
-          <w:lang w:val="en-US"/>
-        </w:rPr>
-        <w:tab/>
-        <w:t/>
-      </w:r>
-      <w:r>
-        <w:rPr>
-          <w:rFonts w:hint="default" w:ascii="Arial" w:hAnsi="Arial"/>
-          <w:sz w:val="24"/>
-          <w:szCs w:val="24"/>
-          <w:lang w:val="en-US"/>
-        </w:rPr>
-        <w:tab/>
+          <w:ilvl w:val="0"/>
+          <w:numId w:val="0"/>
+        </w:numPr>
+        <w:bidi w:val="0"/>
+        <w:jc w:val="both"/>
+        <w:rPr>
+          <w:rFonts w:hint="default" w:ascii="Arial" w:hAnsi="Arial"/>
+          <w:sz w:val="24"/>
+          <w:szCs w:val="24"/>
+          <w:lang w:val="en-US"/>
+        </w:rPr>
+      </w:pPr>
+      <w:r>
+        <w:rPr>
+          <w:rFonts w:hint="default" w:ascii="Arial" w:hAnsi="Arial"/>
+          <w:sz w:val="24"/>
+          <w:szCs w:val="24"/>
+          <w:lang w:val="en-US"/>
+        </w:rPr>
+        <w:tab/>
+      </w:r>
+      <w:r>
+        <w:rPr>
+          <w:rFonts w:hint="default" w:ascii="Arial" w:hAnsi="Arial"/>
+          <w:sz w:val="24"/>
+          <w:szCs w:val="24"/>
+          <w:lang w:val="en-US"/>
+        </w:rPr>
+        <w:tab/>
+      </w:r>
+      <w:r>
+        <w:rPr>
+          <w:rFonts w:hint="default" w:ascii="Arial" w:hAnsi="Arial"/>
+          <w:sz w:val="24"/>
+          <w:szCs w:val="24"/>
+          <w:lang w:val="en-US"/>
+        </w:rPr>
         <w:t>It takes 3%(267 corals) of the entire corals.</w:t>
       </w:r>
     </w:p>
     <w:p>
       <w:pPr>
         <w:numPr>
-          <w:numId w:val="0"/>
-        </w:numPr>
-        <w:bidi w:val="0"/>
-        <w:jc w:val="both"/>
-        <w:rPr>
-          <w:rFonts w:hint="default" w:ascii="Arial" w:hAnsi="Arial"/>
-          <w:sz w:val="24"/>
-          <w:szCs w:val="24"/>
-          <w:lang w:val="en-US"/>
-        </w:rPr>
-      </w:pPr>
-      <w:r>
-        <w:rPr>
-          <w:rFonts w:hint="default" w:ascii="Arial" w:hAnsi="Arial"/>
-          <w:sz w:val="24"/>
-          <w:szCs w:val="24"/>
-          <w:lang w:val="en-US"/>
-        </w:rPr>
-        <w:tab/>
+          <w:ilvl w:val="0"/>
+          <w:numId w:val="0"/>
+        </w:numPr>
+        <w:bidi w:val="0"/>
+        <w:jc w:val="both"/>
+        <w:rPr>
+          <w:rFonts w:hint="default" w:ascii="Arial" w:hAnsi="Arial"/>
+          <w:sz w:val="24"/>
+          <w:szCs w:val="24"/>
+          <w:lang w:val="en-US"/>
+        </w:rPr>
+      </w:pPr>
+      <w:r>
+        <w:rPr>
+          <w:rFonts w:hint="default" w:ascii="Arial" w:hAnsi="Arial"/>
+          <w:sz w:val="24"/>
+          <w:szCs w:val="24"/>
+          <w:lang w:val="en-US"/>
+        </w:rPr>
+        <w:tab/>
+      </w:r>
+      <w:r>
+        <w:rPr>
+          <w:rFonts w:hint="default" w:ascii="Arial" w:hAnsi="Arial"/>
+          <w:sz w:val="24"/>
+          <w:szCs w:val="24"/>
+          <w:lang w:val="en-US"/>
+        </w:rPr>
         <w:t>- Legendary</w:t>
       </w:r>
     </w:p>
     <w:p>
       <w:pPr>
         <w:numPr>
-          <w:numId w:val="0"/>
-        </w:numPr>
-        <w:bidi w:val="0"/>
-        <w:jc w:val="both"/>
-        <w:rPr>
-          <w:rFonts w:hint="default" w:ascii="Arial" w:hAnsi="Arial"/>
-          <w:sz w:val="24"/>
-          <w:szCs w:val="24"/>
-          <w:lang w:val="en-US"/>
-        </w:rPr>
-      </w:pPr>
-      <w:r>
-        <w:rPr>
-          <w:rFonts w:hint="default" w:ascii="Arial" w:hAnsi="Arial"/>
-          <w:sz w:val="24"/>
-          <w:szCs w:val="24"/>
-          <w:lang w:val="en-US"/>
-        </w:rPr>
-        <w:tab/>
-        <w:t/>
-      </w:r>
-      <w:r>
-        <w:rPr>
-          <w:rFonts w:hint="default" w:ascii="Arial" w:hAnsi="Arial"/>
-          <w:sz w:val="24"/>
-          <w:szCs w:val="24"/>
-          <w:lang w:val="en-US"/>
-        </w:rPr>
-        <w:tab/>
+          <w:ilvl w:val="0"/>
+          <w:numId w:val="0"/>
+        </w:numPr>
+        <w:bidi w:val="0"/>
+        <w:jc w:val="both"/>
+        <w:rPr>
+          <w:rFonts w:hint="default" w:ascii="Arial" w:hAnsi="Arial"/>
+          <w:sz w:val="24"/>
+          <w:szCs w:val="24"/>
+          <w:lang w:val="en-US"/>
+        </w:rPr>
+      </w:pPr>
+      <w:r>
+        <w:rPr>
+          <w:rFonts w:hint="default" w:ascii="Arial" w:hAnsi="Arial"/>
+          <w:sz w:val="24"/>
+          <w:szCs w:val="24"/>
+          <w:lang w:val="en-US"/>
+        </w:rPr>
+        <w:tab/>
+      </w:r>
+      <w:r>
+        <w:rPr>
+          <w:rFonts w:hint="default" w:ascii="Arial" w:hAnsi="Arial"/>
+          <w:sz w:val="24"/>
+          <w:szCs w:val="24"/>
+          <w:lang w:val="en-US"/>
+        </w:rPr>
+        <w:tab/>
+      </w:r>
+      <w:r>
+        <w:rPr>
+          <w:rFonts w:hint="default" w:ascii="Arial" w:hAnsi="Arial"/>
+          <w:sz w:val="24"/>
+          <w:szCs w:val="24"/>
+          <w:lang w:val="en-US"/>
+        </w:rPr>
         <w:t>It takes 5%(444 corals) of the entire corals.</w:t>
       </w:r>
     </w:p>
     <w:p>
       <w:pPr>
         <w:numPr>
-          <w:numId w:val="0"/>
-        </w:numPr>
-        <w:bidi w:val="0"/>
-        <w:jc w:val="both"/>
-        <w:rPr>
-          <w:rFonts w:hint="default" w:ascii="Arial" w:hAnsi="Arial"/>
-          <w:sz w:val="24"/>
-          <w:szCs w:val="24"/>
-          <w:lang w:val="en-US"/>
-        </w:rPr>
-      </w:pPr>
-      <w:r>
-        <w:rPr>
-          <w:rFonts w:hint="default" w:ascii="Arial" w:hAnsi="Arial"/>
-          <w:sz w:val="24"/>
-          <w:szCs w:val="24"/>
-          <w:lang w:val="en-US"/>
-        </w:rPr>
-        <w:tab/>
+          <w:ilvl w:val="0"/>
+          <w:numId w:val="0"/>
+        </w:numPr>
+        <w:bidi w:val="0"/>
+        <w:jc w:val="both"/>
+        <w:rPr>
+          <w:rFonts w:hint="default" w:ascii="Arial" w:hAnsi="Arial"/>
+          <w:sz w:val="24"/>
+          <w:szCs w:val="24"/>
+          <w:lang w:val="en-US"/>
+        </w:rPr>
+      </w:pPr>
+      <w:r>
+        <w:rPr>
+          <w:rFonts w:hint="default" w:ascii="Arial" w:hAnsi="Arial"/>
+          <w:sz w:val="24"/>
+          <w:szCs w:val="24"/>
+          <w:lang w:val="en-US"/>
+        </w:rPr>
+        <w:tab/>
+      </w:r>
+      <w:r>
+        <w:rPr>
+          <w:rFonts w:hint="default" w:ascii="Arial" w:hAnsi="Arial"/>
+          <w:sz w:val="24"/>
+          <w:szCs w:val="24"/>
+          <w:lang w:val="en-US"/>
+        </w:rPr>
         <w:t>- Ultra rare</w:t>
       </w:r>
     </w:p>
     <w:p>
       <w:pPr>
         <w:numPr>
-          <w:numId w:val="0"/>
-        </w:numPr>
-        <w:bidi w:val="0"/>
-        <w:jc w:val="both"/>
-        <w:rPr>
-          <w:rFonts w:hint="default" w:ascii="Arial" w:hAnsi="Arial"/>
-          <w:sz w:val="24"/>
-          <w:szCs w:val="24"/>
-          <w:lang w:val="en-US"/>
-        </w:rPr>
-      </w:pPr>
-      <w:r>
-        <w:rPr>
-          <w:rFonts w:hint="default" w:ascii="Arial" w:hAnsi="Arial"/>
-          <w:sz w:val="24"/>
-          <w:szCs w:val="24"/>
-          <w:lang w:val="en-US"/>
-        </w:rPr>
-        <w:tab/>
-        <w:t/>
-      </w:r>
-      <w:r>
-        <w:rPr>
-          <w:rFonts w:hint="default" w:ascii="Arial" w:hAnsi="Arial"/>
-          <w:sz w:val="24"/>
-          <w:szCs w:val="24"/>
-          <w:lang w:val="en-US"/>
-        </w:rPr>
-        <w:tab/>
+          <w:ilvl w:val="0"/>
+          <w:numId w:val="0"/>
+        </w:numPr>
+        <w:bidi w:val="0"/>
+        <w:jc w:val="both"/>
+        <w:rPr>
+          <w:rFonts w:hint="default" w:ascii="Arial" w:hAnsi="Arial"/>
+          <w:sz w:val="24"/>
+          <w:szCs w:val="24"/>
+          <w:lang w:val="en-US"/>
+        </w:rPr>
+      </w:pPr>
+      <w:r>
+        <w:rPr>
+          <w:rFonts w:hint="default" w:ascii="Arial" w:hAnsi="Arial"/>
+          <w:sz w:val="24"/>
+          <w:szCs w:val="24"/>
+          <w:lang w:val="en-US"/>
+        </w:rPr>
+        <w:tab/>
+      </w:r>
+      <w:r>
+        <w:rPr>
+          <w:rFonts w:hint="default" w:ascii="Arial" w:hAnsi="Arial"/>
+          <w:sz w:val="24"/>
+          <w:szCs w:val="24"/>
+          <w:lang w:val="en-US"/>
+        </w:rPr>
+        <w:tab/>
+      </w:r>
+      <w:r>
+        <w:rPr>
+          <w:rFonts w:hint="default" w:ascii="Arial" w:hAnsi="Arial"/>
+          <w:sz w:val="24"/>
+          <w:szCs w:val="24"/>
+          <w:lang w:val="en-US"/>
+        </w:rPr>
         <w:t>It takes 7%(623 corals) of the entire corals.</w:t>
       </w:r>
     </w:p>
     <w:p>
       <w:pPr>
         <w:numPr>
-          <w:numId w:val="0"/>
-        </w:numPr>
-        <w:bidi w:val="0"/>
-        <w:jc w:val="both"/>
-        <w:rPr>
-          <w:rFonts w:hint="default" w:ascii="Arial" w:hAnsi="Arial"/>
-          <w:sz w:val="24"/>
-          <w:szCs w:val="24"/>
-          <w:lang w:val="en-US"/>
-        </w:rPr>
-      </w:pPr>
-      <w:r>
-        <w:rPr>
-          <w:rFonts w:hint="default" w:ascii="Arial" w:hAnsi="Arial"/>
-          <w:sz w:val="24"/>
-          <w:szCs w:val="24"/>
-          <w:lang w:val="en-US"/>
-        </w:rPr>
-        <w:tab/>
+          <w:ilvl w:val="0"/>
+          <w:numId w:val="0"/>
+        </w:numPr>
+        <w:bidi w:val="0"/>
+        <w:jc w:val="both"/>
+        <w:rPr>
+          <w:rFonts w:hint="default" w:ascii="Arial" w:hAnsi="Arial"/>
+          <w:sz w:val="24"/>
+          <w:szCs w:val="24"/>
+          <w:lang w:val="en-US"/>
+        </w:rPr>
+      </w:pPr>
+      <w:r>
+        <w:rPr>
+          <w:rFonts w:hint="default" w:ascii="Arial" w:hAnsi="Arial"/>
+          <w:sz w:val="24"/>
+          <w:szCs w:val="24"/>
+          <w:lang w:val="en-US"/>
+        </w:rPr>
+        <w:tab/>
+      </w:r>
+      <w:r>
+        <w:rPr>
+          <w:rFonts w:hint="default" w:ascii="Arial" w:hAnsi="Arial"/>
+          <w:sz w:val="24"/>
+          <w:szCs w:val="24"/>
+          <w:lang w:val="en-US"/>
+        </w:rPr>
         <w:t>- Rare</w:t>
       </w:r>
     </w:p>
     <w:p>
       <w:pPr>
         <w:numPr>
-          <w:numId w:val="0"/>
-        </w:numPr>
-        <w:bidi w:val="0"/>
-        <w:jc w:val="both"/>
-        <w:rPr>
-          <w:rFonts w:hint="default" w:ascii="Arial" w:hAnsi="Arial"/>
-          <w:sz w:val="24"/>
-          <w:szCs w:val="24"/>
-          <w:lang w:val="en-US"/>
-        </w:rPr>
-      </w:pPr>
-      <w:r>
-        <w:rPr>
-          <w:rFonts w:hint="default" w:ascii="Arial" w:hAnsi="Arial"/>
-          <w:sz w:val="24"/>
-          <w:szCs w:val="24"/>
-          <w:lang w:val="en-US"/>
-        </w:rPr>
-        <w:tab/>
-        <w:t/>
-      </w:r>
-      <w:r>
-        <w:rPr>
-          <w:rFonts w:hint="default" w:ascii="Arial" w:hAnsi="Arial"/>
-          <w:sz w:val="24"/>
-          <w:szCs w:val="24"/>
-          <w:lang w:val="en-US"/>
-        </w:rPr>
-        <w:tab/>
+          <w:ilvl w:val="0"/>
+          <w:numId w:val="0"/>
+        </w:numPr>
+        <w:bidi w:val="0"/>
+        <w:jc w:val="both"/>
+        <w:rPr>
+          <w:rFonts w:hint="default" w:ascii="Arial" w:hAnsi="Arial"/>
+          <w:sz w:val="24"/>
+          <w:szCs w:val="24"/>
+          <w:lang w:val="en-US"/>
+        </w:rPr>
+      </w:pPr>
+      <w:r>
+        <w:rPr>
+          <w:rFonts w:hint="default" w:ascii="Arial" w:hAnsi="Arial"/>
+          <w:sz w:val="24"/>
+          <w:szCs w:val="24"/>
+          <w:lang w:val="en-US"/>
+        </w:rPr>
+        <w:tab/>
+      </w:r>
+      <w:r>
+        <w:rPr>
+          <w:rFonts w:hint="default" w:ascii="Arial" w:hAnsi="Arial"/>
+          <w:sz w:val="24"/>
+          <w:szCs w:val="24"/>
+          <w:lang w:val="en-US"/>
+        </w:rPr>
+        <w:tab/>
+      </w:r>
+      <w:r>
+        <w:rPr>
+          <w:rFonts w:hint="default" w:ascii="Arial" w:hAnsi="Arial"/>
+          <w:sz w:val="24"/>
+          <w:szCs w:val="24"/>
+          <w:lang w:val="en-US"/>
+        </w:rPr>
         <w:t>It takes 12.9%(1147 corals) of the entire corals.</w:t>
       </w:r>
     </w:p>
     <w:p>
       <w:pPr>
         <w:numPr>
-          <w:numId w:val="0"/>
-        </w:numPr>
-        <w:bidi w:val="0"/>
-        <w:jc w:val="both"/>
-        <w:rPr>
-          <w:rFonts w:hint="default" w:ascii="Arial" w:hAnsi="Arial"/>
-          <w:sz w:val="24"/>
-          <w:szCs w:val="24"/>
-          <w:lang w:val="en-US"/>
-        </w:rPr>
-      </w:pPr>
-      <w:r>
-        <w:rPr>
-          <w:rFonts w:hint="default" w:ascii="Arial" w:hAnsi="Arial"/>
-          <w:sz w:val="24"/>
-          <w:szCs w:val="24"/>
-          <w:lang w:val="en-US"/>
-        </w:rPr>
-        <w:tab/>
+          <w:ilvl w:val="0"/>
+          <w:numId w:val="0"/>
+        </w:numPr>
+        <w:bidi w:val="0"/>
+        <w:jc w:val="both"/>
+        <w:rPr>
+          <w:rFonts w:hint="default" w:ascii="Arial" w:hAnsi="Arial"/>
+          <w:sz w:val="24"/>
+          <w:szCs w:val="24"/>
+          <w:lang w:val="en-US"/>
+        </w:rPr>
+      </w:pPr>
+      <w:r>
+        <w:rPr>
+          <w:rFonts w:hint="default" w:ascii="Arial" w:hAnsi="Arial"/>
+          <w:sz w:val="24"/>
+          <w:szCs w:val="24"/>
+          <w:lang w:val="en-US"/>
+        </w:rPr>
+        <w:tab/>
+      </w:r>
+      <w:r>
+        <w:rPr>
+          <w:rFonts w:hint="default" w:ascii="Arial" w:hAnsi="Arial"/>
+          <w:sz w:val="24"/>
+          <w:szCs w:val="24"/>
+          <w:lang w:val="en-US"/>
+        </w:rPr>
         <w:t>- Special</w:t>
       </w:r>
     </w:p>
     <w:p>
       <w:pPr>
         <w:numPr>
-          <w:numId w:val="0"/>
-        </w:numPr>
-        <w:bidi w:val="0"/>
-        <w:jc w:val="both"/>
-        <w:rPr>
-          <w:rFonts w:hint="default" w:ascii="Arial" w:hAnsi="Arial"/>
-          <w:sz w:val="24"/>
-          <w:szCs w:val="24"/>
-          <w:lang w:val="en-US"/>
-        </w:rPr>
-      </w:pPr>
-      <w:r>
-        <w:rPr>
-          <w:rFonts w:hint="default" w:ascii="Arial" w:hAnsi="Arial"/>
-          <w:sz w:val="24"/>
-          <w:szCs w:val="24"/>
-          <w:lang w:val="en-US"/>
-        </w:rPr>
-        <w:tab/>
-        <w:t/>
-      </w:r>
-      <w:r>
-        <w:rPr>
-          <w:rFonts w:hint="default" w:ascii="Arial" w:hAnsi="Arial"/>
-          <w:sz w:val="24"/>
-          <w:szCs w:val="24"/>
-          <w:lang w:val="en-US"/>
-        </w:rPr>
-        <w:tab/>
+          <w:ilvl w:val="0"/>
+          <w:numId w:val="0"/>
+        </w:numPr>
+        <w:bidi w:val="0"/>
+        <w:jc w:val="both"/>
+        <w:rPr>
+          <w:rFonts w:hint="default" w:ascii="Arial" w:hAnsi="Arial"/>
+          <w:sz w:val="24"/>
+          <w:szCs w:val="24"/>
+          <w:lang w:val="en-US"/>
+        </w:rPr>
+      </w:pPr>
+      <w:r>
+        <w:rPr>
+          <w:rFonts w:hint="default" w:ascii="Arial" w:hAnsi="Arial"/>
+          <w:sz w:val="24"/>
+          <w:szCs w:val="24"/>
+          <w:lang w:val="en-US"/>
+        </w:rPr>
+        <w:tab/>
+      </w:r>
+      <w:r>
+        <w:rPr>
+          <w:rFonts w:hint="default" w:ascii="Arial" w:hAnsi="Arial"/>
+          <w:sz w:val="24"/>
+          <w:szCs w:val="24"/>
+          <w:lang w:val="en-US"/>
+        </w:rPr>
+        <w:tab/>
+      </w:r>
+      <w:r>
+        <w:rPr>
+          <w:rFonts w:hint="default" w:ascii="Arial" w:hAnsi="Arial"/>
+          <w:sz w:val="24"/>
+          <w:szCs w:val="24"/>
+          <w:lang w:val="en-US"/>
+        </w:rPr>
         <w:t>It takes 18%(1600 corals) of the entire corals.</w:t>
       </w:r>
     </w:p>
     <w:p>
       <w:pPr>
         <w:numPr>
-          <w:numId w:val="0"/>
-        </w:numPr>
-        <w:bidi w:val="0"/>
-        <w:jc w:val="both"/>
-        <w:rPr>
-          <w:rFonts w:hint="default" w:ascii="Arial" w:hAnsi="Arial"/>
-          <w:sz w:val="24"/>
-          <w:szCs w:val="24"/>
-          <w:lang w:val="en-US"/>
-        </w:rPr>
-      </w:pPr>
-      <w:r>
-        <w:rPr>
-          <w:rFonts w:hint="default" w:ascii="Arial" w:hAnsi="Arial"/>
-          <w:sz w:val="24"/>
-          <w:szCs w:val="24"/>
-          <w:lang w:val="en-US"/>
-        </w:rPr>
-        <w:tab/>
+          <w:ilvl w:val="0"/>
+          <w:numId w:val="0"/>
+        </w:numPr>
+        <w:bidi w:val="0"/>
+        <w:jc w:val="both"/>
+        <w:rPr>
+          <w:rFonts w:hint="default" w:ascii="Arial" w:hAnsi="Arial"/>
+          <w:sz w:val="24"/>
+          <w:szCs w:val="24"/>
+          <w:lang w:val="en-US"/>
+        </w:rPr>
+      </w:pPr>
+      <w:r>
+        <w:rPr>
+          <w:rFonts w:hint="default" w:ascii="Arial" w:hAnsi="Arial"/>
+          <w:sz w:val="24"/>
+          <w:szCs w:val="24"/>
+          <w:lang w:val="en-US"/>
+        </w:rPr>
+        <w:tab/>
+      </w:r>
+      <w:r>
+        <w:rPr>
+          <w:rFonts w:hint="default" w:ascii="Arial" w:hAnsi="Arial"/>
+          <w:sz w:val="24"/>
+          <w:szCs w:val="24"/>
+          <w:lang w:val="en-US"/>
+        </w:rPr>
         <w:t>- Unusual</w:t>
       </w:r>
     </w:p>
     <w:p>
       <w:pPr>
         <w:numPr>
-          <w:numId w:val="0"/>
-        </w:numPr>
-        <w:bidi w:val="0"/>
-        <w:jc w:val="both"/>
-        <w:rPr>
-          <w:rFonts w:hint="default" w:ascii="Arial" w:hAnsi="Arial"/>
-          <w:sz w:val="24"/>
-          <w:szCs w:val="24"/>
-          <w:lang w:val="en-US"/>
-        </w:rPr>
-      </w:pPr>
-      <w:r>
-        <w:rPr>
-          <w:rFonts w:hint="default" w:ascii="Arial" w:hAnsi="Arial"/>
-          <w:sz w:val="24"/>
-          <w:szCs w:val="24"/>
-          <w:lang w:val="en-US"/>
-        </w:rPr>
-        <w:tab/>
-        <w:t/>
-      </w:r>
-      <w:r>
-        <w:rPr>
-          <w:rFonts w:hint="default" w:ascii="Arial" w:hAnsi="Arial"/>
-          <w:sz w:val="24"/>
-          <w:szCs w:val="24"/>
-          <w:lang w:val="en-US"/>
-        </w:rPr>
-        <w:tab/>
+          <w:ilvl w:val="0"/>
+          <w:numId w:val="0"/>
+        </w:numPr>
+        <w:bidi w:val="0"/>
+        <w:jc w:val="both"/>
+        <w:rPr>
+          <w:rFonts w:hint="default" w:ascii="Arial" w:hAnsi="Arial"/>
+          <w:sz w:val="24"/>
+          <w:szCs w:val="24"/>
+          <w:lang w:val="en-US"/>
+        </w:rPr>
+      </w:pPr>
+      <w:r>
+        <w:rPr>
+          <w:rFonts w:hint="default" w:ascii="Arial" w:hAnsi="Arial"/>
+          <w:sz w:val="24"/>
+          <w:szCs w:val="24"/>
+          <w:lang w:val="en-US"/>
+        </w:rPr>
+        <w:tab/>
+      </w:r>
+      <w:r>
+        <w:rPr>
+          <w:rFonts w:hint="default" w:ascii="Arial" w:hAnsi="Arial"/>
+          <w:sz w:val="24"/>
+          <w:szCs w:val="24"/>
+          <w:lang w:val="en-US"/>
+        </w:rPr>
+        <w:tab/>
+      </w:r>
+      <w:r>
+        <w:rPr>
+          <w:rFonts w:hint="default" w:ascii="Arial" w:hAnsi="Arial"/>
+          <w:sz w:val="24"/>
+          <w:szCs w:val="24"/>
+          <w:lang w:val="en-US"/>
+        </w:rPr>
         <w:t>It takes 24%(2133 corals) of the entire corals.</w:t>
       </w:r>
     </w:p>
     <w:p>
       <w:pPr>
         <w:numPr>
-          <w:numId w:val="0"/>
-        </w:numPr>
-        <w:bidi w:val="0"/>
-        <w:jc w:val="both"/>
-        <w:rPr>
-          <w:rFonts w:hint="default" w:ascii="Arial" w:hAnsi="Arial"/>
-          <w:sz w:val="24"/>
-          <w:szCs w:val="24"/>
-          <w:lang w:val="en-US"/>
-        </w:rPr>
-      </w:pPr>
-      <w:r>
-        <w:rPr>
-          <w:rFonts w:hint="default" w:ascii="Arial" w:hAnsi="Arial"/>
-          <w:sz w:val="24"/>
-          <w:szCs w:val="24"/>
-          <w:lang w:val="en-US"/>
-        </w:rPr>
-        <w:tab/>
+          <w:ilvl w:val="0"/>
+          <w:numId w:val="0"/>
+        </w:numPr>
+        <w:bidi w:val="0"/>
+        <w:jc w:val="both"/>
+        <w:rPr>
+          <w:rFonts w:hint="default" w:ascii="Arial" w:hAnsi="Arial"/>
+          <w:sz w:val="24"/>
+          <w:szCs w:val="24"/>
+          <w:lang w:val="en-US"/>
+        </w:rPr>
+      </w:pPr>
+      <w:r>
+        <w:rPr>
+          <w:rFonts w:hint="default" w:ascii="Arial" w:hAnsi="Arial"/>
+          <w:sz w:val="24"/>
+          <w:szCs w:val="24"/>
+          <w:lang w:val="en-US"/>
+        </w:rPr>
+        <w:tab/>
+      </w:r>
+      <w:r>
+        <w:rPr>
+          <w:rFonts w:hint="default" w:ascii="Arial" w:hAnsi="Arial"/>
+          <w:sz w:val="24"/>
+          <w:szCs w:val="24"/>
+          <w:lang w:val="en-US"/>
+        </w:rPr>
         <w:t>- Normal</w:t>
       </w:r>
     </w:p>
     <w:p>
       <w:pPr>
         <w:numPr>
-          <w:numId w:val="0"/>
-        </w:numPr>
-        <w:bidi w:val="0"/>
-        <w:jc w:val="both"/>
-        <w:rPr>
-          <w:rFonts w:hint="default" w:ascii="Arial" w:hAnsi="Arial"/>
-          <w:sz w:val="24"/>
-          <w:szCs w:val="24"/>
-          <w:lang w:val="en-US"/>
-        </w:rPr>
-      </w:pPr>
-      <w:r>
-        <w:rPr>
-          <w:rFonts w:hint="default" w:ascii="Arial" w:hAnsi="Arial"/>
-          <w:sz w:val="24"/>
-          <w:szCs w:val="24"/>
-          <w:lang w:val="en-US"/>
-        </w:rPr>
-        <w:tab/>
-        <w:t/>
-      </w:r>
-      <w:r>
-        <w:rPr>
-          <w:rFonts w:hint="default" w:ascii="Arial" w:hAnsi="Arial"/>
-          <w:sz w:val="24"/>
-          <w:szCs w:val="24"/>
-          <w:lang w:val="en-US"/>
-        </w:rPr>
-        <w:tab/>
+          <w:ilvl w:val="0"/>
+          <w:numId w:val="0"/>
+        </w:numPr>
+        <w:bidi w:val="0"/>
+        <w:jc w:val="both"/>
+        <w:rPr>
+          <w:rFonts w:hint="default" w:ascii="Arial" w:hAnsi="Arial"/>
+          <w:sz w:val="24"/>
+          <w:szCs w:val="24"/>
+          <w:lang w:val="en-US"/>
+        </w:rPr>
+      </w:pPr>
+      <w:r>
+        <w:rPr>
+          <w:rFonts w:hint="default" w:ascii="Arial" w:hAnsi="Arial"/>
+          <w:sz w:val="24"/>
+          <w:szCs w:val="24"/>
+          <w:lang w:val="en-US"/>
+        </w:rPr>
+        <w:tab/>
+      </w:r>
+      <w:r>
+        <w:rPr>
+          <w:rFonts w:hint="default" w:ascii="Arial" w:hAnsi="Arial"/>
+          <w:sz w:val="24"/>
+          <w:szCs w:val="24"/>
+          <w:lang w:val="en-US"/>
+        </w:rPr>
+        <w:tab/>
+      </w:r>
+      <w:r>
+        <w:rPr>
+          <w:rFonts w:hint="default" w:ascii="Arial" w:hAnsi="Arial"/>
+          <w:sz w:val="24"/>
+          <w:szCs w:val="24"/>
+          <w:lang w:val="en-US"/>
+        </w:rPr>
         <w:t>It takes 29%(2577 corals) of the entire corals.</w:t>
       </w:r>
     </w:p>
     <w:p>
       <w:pPr>
         <w:numPr>
-          <w:numId w:val="0"/>
-        </w:numPr>
-        <w:bidi w:val="0"/>
-        <w:jc w:val="both"/>
-        <w:rPr>
-          <w:rFonts w:hint="default" w:ascii="Arial" w:hAnsi="Arial"/>
-          <w:sz w:val="24"/>
-          <w:szCs w:val="24"/>
-          <w:lang w:val="en-US"/>
-        </w:rPr>
-      </w:pPr>
-    </w:p>
-    <w:p>
-      <w:pPr>
-        <w:numPr>
+          <w:ilvl w:val="0"/>
+          <w:numId w:val="0"/>
+        </w:numPr>
+        <w:bidi w:val="0"/>
+        <w:jc w:val="both"/>
+        <w:rPr>
+          <w:rFonts w:hint="default" w:ascii="Arial" w:hAnsi="Arial"/>
+          <w:sz w:val="24"/>
+          <w:szCs w:val="24"/>
+          <w:lang w:val="en-US"/>
+        </w:rPr>
+      </w:pPr>
+    </w:p>
+    <w:p>
+      <w:pPr>
+        <w:numPr>
+          <w:ilvl w:val="0"/>
           <w:numId w:val="0"/>
         </w:numPr>
         <w:bidi w:val="0"/>
@@ -1153,6 +1617,7 @@
     <w:p>
       <w:pPr>
         <w:numPr>
+          <w:ilvl w:val="0"/>
           <w:numId w:val="0"/>
         </w:numPr>
         <w:bidi w:val="0"/>
@@ -1178,6 +1643,7 @@
     <w:p>
       <w:pPr>
         <w:numPr>
+          <w:ilvl w:val="0"/>
           <w:numId w:val="0"/>
         </w:numPr>
         <w:bidi w:val="0"/>
@@ -1203,22 +1669,24 @@
     <w:p>
       <w:pPr>
         <w:numPr>
-          <w:numId w:val="0"/>
-        </w:numPr>
-        <w:bidi w:val="0"/>
-        <w:ind w:firstLine="420" w:firstLineChars="0"/>
-        <w:jc w:val="both"/>
-        <w:rPr>
-          <w:rFonts w:hint="default" w:ascii="Arial" w:hAnsi="Arial"/>
-          <w:sz w:val="24"/>
-          <w:szCs w:val="24"/>
-          <w:lang w:val="en-US"/>
-        </w:rPr>
-      </w:pPr>
-    </w:p>
-    <w:p>
-      <w:pPr>
-        <w:numPr>
+          <w:ilvl w:val="0"/>
+          <w:numId w:val="0"/>
+        </w:numPr>
+        <w:bidi w:val="0"/>
+        <w:ind w:firstLine="420" w:firstLineChars="0"/>
+        <w:jc w:val="both"/>
+        <w:rPr>
+          <w:rFonts w:hint="default" w:ascii="Arial" w:hAnsi="Arial"/>
+          <w:sz w:val="24"/>
+          <w:szCs w:val="24"/>
+          <w:lang w:val="en-US"/>
+        </w:rPr>
+      </w:pPr>
+    </w:p>
+    <w:p>
+      <w:pPr>
+        <w:numPr>
+          <w:ilvl w:val="0"/>
           <w:numId w:val="0"/>
         </w:numPr>
         <w:bidi w:val="0"/>
@@ -1244,6 +1712,7 @@
     <w:p>
       <w:pPr>
         <w:numPr>
+          <w:ilvl w:val="0"/>
           <w:numId w:val="0"/>
         </w:numPr>
         <w:bidi w:val="0"/>
@@ -1269,6 +1738,7 @@
     <w:p>
       <w:pPr>
         <w:numPr>
+          <w:ilvl w:val="0"/>
           <w:numId w:val="0"/>
         </w:numPr>
         <w:bidi w:val="0"/>
@@ -1294,6 +1764,7 @@
     <w:p>
       <w:pPr>
         <w:numPr>
+          <w:ilvl w:val="0"/>
           <w:numId w:val="0"/>
         </w:numPr>
         <w:bidi w:val="0"/>
@@ -1319,6 +1790,7 @@
     <w:p>
       <w:pPr>
         <w:numPr>
+          <w:ilvl w:val="0"/>
           <w:numId w:val="0"/>
         </w:numPr>
         <w:bidi w:val="0"/>
@@ -1344,6 +1816,7 @@
     <w:p>
       <w:pPr>
         <w:numPr>
+          <w:ilvl w:val="0"/>
           <w:numId w:val="0"/>
         </w:numPr>
         <w:bidi w:val="0"/>
@@ -1536,6 +2009,14 @@
           <w:lang w:val="en-US"/>
         </w:rPr>
         <w:tab/>
+      </w:r>
+      <w:r>
+        <w:rPr>
+          <w:rFonts w:hint="default" w:ascii="Arial" w:hAnsi="Arial"/>
+          <w:sz w:val="24"/>
+          <w:szCs w:val="24"/>
+          <w:lang w:val="en-US"/>
+        </w:rPr>
         <w:t>0.1 %</w:t>
       </w:r>
       <w:r>
@@ -1546,6 +2027,14 @@
           <w:lang w:val="en-US"/>
         </w:rPr>
         <w:tab/>
+      </w:r>
+      <w:r>
+        <w:rPr>
+          <w:rFonts w:hint="default" w:ascii="Arial" w:hAnsi="Arial"/>
+          <w:sz w:val="24"/>
+          <w:szCs w:val="24"/>
+          <w:lang w:val="en-US"/>
+        </w:rPr>
         <w:t>2</w:t>
       </w:r>
     </w:p>
@@ -1582,6 +2071,14 @@
           <w:lang w:val="en-US"/>
         </w:rPr>
         <w:tab/>
+      </w:r>
+      <w:r>
+        <w:rPr>
+          <w:rFonts w:hint="default" w:ascii="Arial" w:hAnsi="Arial"/>
+          <w:sz w:val="24"/>
+          <w:szCs w:val="24"/>
+          <w:lang w:val="en-US"/>
+        </w:rPr>
         <w:t xml:space="preserve">  1 %</w:t>
       </w:r>
       <w:r>
@@ -1592,6 +2089,14 @@
           <w:lang w:val="en-US"/>
         </w:rPr>
         <w:tab/>
+      </w:r>
+      <w:r>
+        <w:rPr>
+          <w:rFonts w:hint="default" w:ascii="Arial" w:hAnsi="Arial"/>
+          <w:sz w:val="24"/>
+          <w:szCs w:val="24"/>
+          <w:lang w:val="en-US"/>
+        </w:rPr>
         <w:t>26</w:t>
       </w:r>
     </w:p>
@@ -1628,6 +2133,14 @@
           <w:lang w:val="en-US"/>
         </w:rPr>
         <w:tab/>
+      </w:r>
+      <w:r>
+        <w:rPr>
+          <w:rFonts w:hint="default" w:ascii="Arial" w:hAnsi="Arial"/>
+          <w:sz w:val="24"/>
+          <w:szCs w:val="24"/>
+          <w:lang w:val="en-US"/>
+        </w:rPr>
         <w:t xml:space="preserve">  3 %</w:t>
       </w:r>
       <w:r>
@@ -1638,6 +2151,14 @@
           <w:lang w:val="en-US"/>
         </w:rPr>
         <w:tab/>
+      </w:r>
+      <w:r>
+        <w:rPr>
+          <w:rFonts w:hint="default" w:ascii="Arial" w:hAnsi="Arial"/>
+          <w:sz w:val="24"/>
+          <w:szCs w:val="24"/>
+          <w:lang w:val="en-US"/>
+        </w:rPr>
         <w:t>77</w:t>
       </w:r>
     </w:p>
@@ -1674,16 +2195,23 @@
           <w:lang w:val="en-US"/>
         </w:rPr>
         <w:tab/>
-        <w:t/>
-      </w:r>
-      <w:r>
-        <w:rPr>
-          <w:rFonts w:hint="default" w:ascii="Arial" w:hAnsi="Arial"/>
-          <w:sz w:val="24"/>
-          <w:szCs w:val="24"/>
-          <w:lang w:val="en-US"/>
-        </w:rPr>
-        <w:tab/>
+      </w:r>
+      <w:r>
+        <w:rPr>
+          <w:rFonts w:hint="default" w:ascii="Arial" w:hAnsi="Arial"/>
+          <w:sz w:val="24"/>
+          <w:szCs w:val="24"/>
+          <w:lang w:val="en-US"/>
+        </w:rPr>
+        <w:tab/>
+      </w:r>
+      <w:r>
+        <w:rPr>
+          <w:rFonts w:hint="default" w:ascii="Arial" w:hAnsi="Arial"/>
+          <w:sz w:val="24"/>
+          <w:szCs w:val="24"/>
+          <w:lang w:val="en-US"/>
+        </w:rPr>
         <w:t xml:space="preserve">  5 %</w:t>
       </w:r>
       <w:r>
@@ -1694,6 +2222,14 @@
           <w:lang w:val="en-US"/>
         </w:rPr>
         <w:tab/>
+      </w:r>
+      <w:r>
+        <w:rPr>
+          <w:rFonts w:hint="default" w:ascii="Arial" w:hAnsi="Arial"/>
+          <w:sz w:val="24"/>
+          <w:szCs w:val="24"/>
+          <w:lang w:val="en-US"/>
+        </w:rPr>
         <w:t>130</w:t>
       </w:r>
     </w:p>
@@ -1730,16 +2266,23 @@
           <w:lang w:val="en-US"/>
         </w:rPr>
         <w:tab/>
-        <w:t/>
-      </w:r>
-      <w:r>
-        <w:rPr>
-          <w:rFonts w:hint="default" w:ascii="Arial" w:hAnsi="Arial"/>
-          <w:sz w:val="24"/>
-          <w:szCs w:val="24"/>
-          <w:lang w:val="en-US"/>
-        </w:rPr>
-        <w:tab/>
+      </w:r>
+      <w:r>
+        <w:rPr>
+          <w:rFonts w:hint="default" w:ascii="Arial" w:hAnsi="Arial"/>
+          <w:sz w:val="24"/>
+          <w:szCs w:val="24"/>
+          <w:lang w:val="en-US"/>
+        </w:rPr>
+        <w:tab/>
+      </w:r>
+      <w:r>
+        <w:rPr>
+          <w:rFonts w:hint="default" w:ascii="Arial" w:hAnsi="Arial"/>
+          <w:sz w:val="24"/>
+          <w:szCs w:val="24"/>
+          <w:lang w:val="en-US"/>
+        </w:rPr>
         <w:t xml:space="preserve">  7 %</w:t>
       </w:r>
       <w:r>
@@ -1750,6 +2293,14 @@
           <w:lang w:val="en-US"/>
         </w:rPr>
         <w:tab/>
+      </w:r>
+      <w:r>
+        <w:rPr>
+          <w:rFonts w:hint="default" w:ascii="Arial" w:hAnsi="Arial"/>
+          <w:sz w:val="24"/>
+          <w:szCs w:val="24"/>
+          <w:lang w:val="en-US"/>
+        </w:rPr>
         <w:t>180</w:t>
       </w:r>
     </w:p>
@@ -1786,6 +2337,14 @@
           <w:lang w:val="en-US"/>
         </w:rPr>
         <w:tab/>
+      </w:r>
+      <w:r>
+        <w:rPr>
+          <w:rFonts w:hint="default" w:ascii="Arial" w:hAnsi="Arial"/>
+          <w:sz w:val="24"/>
+          <w:szCs w:val="24"/>
+          <w:lang w:val="en-US"/>
+        </w:rPr>
         <w:t xml:space="preserve">   12.9 %</w:t>
       </w:r>
       <w:r>
@@ -1796,6 +2355,14 @@
           <w:lang w:val="en-US"/>
         </w:rPr>
         <w:tab/>
+      </w:r>
+      <w:r>
+        <w:rPr>
+          <w:rFonts w:hint="default" w:ascii="Arial" w:hAnsi="Arial"/>
+          <w:sz w:val="24"/>
+          <w:szCs w:val="24"/>
+          <w:lang w:val="en-US"/>
+        </w:rPr>
         <w:t>332</w:t>
       </w:r>
     </w:p>
@@ -1832,16 +2399,23 @@
           <w:lang w:val="en-US"/>
         </w:rPr>
         <w:tab/>
-        <w:t/>
-      </w:r>
-      <w:r>
-        <w:rPr>
-          <w:rFonts w:hint="default" w:ascii="Arial" w:hAnsi="Arial"/>
-          <w:sz w:val="24"/>
-          <w:szCs w:val="24"/>
-          <w:lang w:val="en-US"/>
-        </w:rPr>
-        <w:tab/>
+      </w:r>
+      <w:r>
+        <w:rPr>
+          <w:rFonts w:hint="default" w:ascii="Arial" w:hAnsi="Arial"/>
+          <w:sz w:val="24"/>
+          <w:szCs w:val="24"/>
+          <w:lang w:val="en-US"/>
+        </w:rPr>
+        <w:tab/>
+      </w:r>
+      <w:r>
+        <w:rPr>
+          <w:rFonts w:hint="default" w:ascii="Arial" w:hAnsi="Arial"/>
+          <w:sz w:val="24"/>
+          <w:szCs w:val="24"/>
+          <w:lang w:val="en-US"/>
+        </w:rPr>
         <w:t xml:space="preserve"> 18 %</w:t>
       </w:r>
       <w:r>
@@ -1852,6 +2426,14 @@
           <w:lang w:val="en-US"/>
         </w:rPr>
         <w:tab/>
+      </w:r>
+      <w:r>
+        <w:rPr>
+          <w:rFonts w:hint="default" w:ascii="Arial" w:hAnsi="Arial"/>
+          <w:sz w:val="24"/>
+          <w:szCs w:val="24"/>
+          <w:lang w:val="en-US"/>
+        </w:rPr>
         <w:t>465</w:t>
       </w:r>
     </w:p>
@@ -1888,16 +2470,23 @@
           <w:lang w:val="en-US"/>
         </w:rPr>
         <w:tab/>
-        <w:t/>
-      </w:r>
-      <w:r>
-        <w:rPr>
-          <w:rFonts w:hint="default" w:ascii="Arial" w:hAnsi="Arial"/>
-          <w:sz w:val="24"/>
-          <w:szCs w:val="24"/>
-          <w:lang w:val="en-US"/>
-        </w:rPr>
-        <w:tab/>
+      </w:r>
+      <w:r>
+        <w:rPr>
+          <w:rFonts w:hint="default" w:ascii="Arial" w:hAnsi="Arial"/>
+          <w:sz w:val="24"/>
+          <w:szCs w:val="24"/>
+          <w:lang w:val="en-US"/>
+        </w:rPr>
+        <w:tab/>
+      </w:r>
+      <w:r>
+        <w:rPr>
+          <w:rFonts w:hint="default" w:ascii="Arial" w:hAnsi="Arial"/>
+          <w:sz w:val="24"/>
+          <w:szCs w:val="24"/>
+          <w:lang w:val="en-US"/>
+        </w:rPr>
         <w:t xml:space="preserve"> 24 %</w:t>
       </w:r>
       <w:r>
@@ -1908,6 +2497,14 @@
           <w:lang w:val="en-US"/>
         </w:rPr>
         <w:tab/>
+      </w:r>
+      <w:r>
+        <w:rPr>
+          <w:rFonts w:hint="default" w:ascii="Arial" w:hAnsi="Arial"/>
+          <w:sz w:val="24"/>
+          <w:szCs w:val="24"/>
+          <w:lang w:val="en-US"/>
+        </w:rPr>
         <w:t>618</w:t>
       </w:r>
     </w:p>
@@ -1944,16 +2541,23 @@
           <w:lang w:val="en-US"/>
         </w:rPr>
         <w:tab/>
-        <w:t/>
-      </w:r>
-      <w:r>
-        <w:rPr>
-          <w:rFonts w:hint="default" w:ascii="Arial" w:hAnsi="Arial"/>
-          <w:sz w:val="24"/>
-          <w:szCs w:val="24"/>
-          <w:lang w:val="en-US"/>
-        </w:rPr>
-        <w:tab/>
+      </w:r>
+      <w:r>
+        <w:rPr>
+          <w:rFonts w:hint="default" w:ascii="Arial" w:hAnsi="Arial"/>
+          <w:sz w:val="24"/>
+          <w:szCs w:val="24"/>
+          <w:lang w:val="en-US"/>
+        </w:rPr>
+        <w:tab/>
+      </w:r>
+      <w:r>
+        <w:rPr>
+          <w:rFonts w:hint="default" w:ascii="Arial" w:hAnsi="Arial"/>
+          <w:sz w:val="24"/>
+          <w:szCs w:val="24"/>
+          <w:lang w:val="en-US"/>
+        </w:rPr>
         <w:t xml:space="preserve"> 29 %</w:t>
       </w:r>
       <w:r>
@@ -1964,6 +2568,14 @@
           <w:lang w:val="en-US"/>
         </w:rPr>
         <w:tab/>
+      </w:r>
+      <w:r>
+        <w:rPr>
+          <w:rFonts w:hint="default" w:ascii="Arial" w:hAnsi="Arial"/>
+          <w:sz w:val="24"/>
+          <w:szCs w:val="24"/>
+          <w:lang w:val="en-US"/>
+        </w:rPr>
         <w:t>747</w:t>
       </w:r>
     </w:p>
@@ -1991,172 +2603,166 @@
           <w:lang w:val="en-US"/>
         </w:rPr>
         <w:tab/>
-        <w:t/>
-      </w:r>
-      <w:r>
-        <w:rPr>
-          <w:rFonts w:hint="default" w:ascii="Arial" w:hAnsi="Arial"/>
-          <w:sz w:val="24"/>
-          <w:szCs w:val="24"/>
-          <w:lang w:val="en-US"/>
-        </w:rPr>
-        <w:tab/>
-        <w:t/>
-      </w:r>
-      <w:r>
-        <w:rPr>
-          <w:rFonts w:hint="default" w:ascii="Arial" w:hAnsi="Arial"/>
-          <w:sz w:val="24"/>
-          <w:szCs w:val="24"/>
-          <w:lang w:val="en-US"/>
-        </w:rPr>
-        <w:tab/>
-        <w:t/>
-      </w:r>
-      <w:r>
-        <w:rPr>
-          <w:rFonts w:hint="default" w:ascii="Arial" w:hAnsi="Arial"/>
-          <w:sz w:val="24"/>
-          <w:szCs w:val="24"/>
-          <w:lang w:val="en-US"/>
-        </w:rPr>
-        <w:tab/>
-        <w:t/>
-      </w:r>
-      <w:r>
-        <w:rPr>
-          <w:rFonts w:hint="default" w:ascii="Arial" w:hAnsi="Arial"/>
-          <w:sz w:val="24"/>
-          <w:szCs w:val="24"/>
-          <w:lang w:val="en-US"/>
-        </w:rPr>
-        <w:tab/>
-        <w:t/>
-      </w:r>
-      <w:r>
-        <w:rPr>
-          <w:rFonts w:hint="default" w:ascii="Arial" w:hAnsi="Arial"/>
-          <w:sz w:val="24"/>
-          <w:szCs w:val="24"/>
-          <w:lang w:val="en-US"/>
-        </w:rPr>
-        <w:tab/>
-        <w:t/>
-      </w:r>
-      <w:r>
-        <w:rPr>
-          <w:rFonts w:hint="default" w:ascii="Arial" w:hAnsi="Arial"/>
-          <w:sz w:val="24"/>
-          <w:szCs w:val="24"/>
-          <w:lang w:val="en-US"/>
-        </w:rPr>
-        <w:tab/>
-        <w:t/>
-      </w:r>
-      <w:r>
-        <w:rPr>
-          <w:rFonts w:hint="default" w:ascii="Arial" w:hAnsi="Arial"/>
-          <w:sz w:val="24"/>
-          <w:szCs w:val="24"/>
-          <w:lang w:val="en-US"/>
-        </w:rPr>
-        <w:tab/>
-      </w:r>
-    </w:p>
-    <w:p>
-      <w:pPr>
-        <w:numPr>
-          <w:ilvl w:val="0"/>
-          <w:numId w:val="0"/>
-        </w:numPr>
-        <w:bidi w:val="0"/>
-        <w:ind w:firstLine="420" w:firstLineChars="0"/>
-        <w:jc w:val="both"/>
-        <w:rPr>
-          <w:rFonts w:hint="default" w:ascii="Arial" w:hAnsi="Arial"/>
-          <w:sz w:val="24"/>
-          <w:szCs w:val="24"/>
-          <w:lang w:val="en-US"/>
-        </w:rPr>
-      </w:pPr>
-      <w:r>
-        <w:rPr>
-          <w:rFonts w:hint="default" w:ascii="Arial" w:hAnsi="Arial"/>
-          <w:sz w:val="24"/>
-          <w:szCs w:val="24"/>
-          <w:lang w:val="en-US"/>
-        </w:rPr>
-        <w:tab/>
-        <w:t/>
-      </w:r>
-      <w:r>
-        <w:rPr>
-          <w:rFonts w:hint="default" w:ascii="Arial" w:hAnsi="Arial"/>
-          <w:sz w:val="24"/>
-          <w:szCs w:val="24"/>
-          <w:lang w:val="en-US"/>
-        </w:rPr>
-        <w:tab/>
-        <w:t/>
-      </w:r>
-      <w:r>
-        <w:rPr>
-          <w:rFonts w:hint="default" w:ascii="Arial" w:hAnsi="Arial"/>
-          <w:sz w:val="24"/>
-          <w:szCs w:val="24"/>
-          <w:lang w:val="en-US"/>
-        </w:rPr>
-        <w:tab/>
-        <w:t/>
-      </w:r>
-      <w:r>
-        <w:rPr>
-          <w:rFonts w:hint="default" w:ascii="Arial" w:hAnsi="Arial"/>
-          <w:sz w:val="24"/>
-          <w:szCs w:val="24"/>
-          <w:lang w:val="en-US"/>
-        </w:rPr>
-        <w:tab/>
-        <w:t/>
-      </w:r>
-      <w:r>
-        <w:rPr>
-          <w:rFonts w:hint="default" w:ascii="Arial" w:hAnsi="Arial"/>
-          <w:sz w:val="24"/>
-          <w:szCs w:val="24"/>
-          <w:lang w:val="en-US"/>
-        </w:rPr>
-        <w:tab/>
-        <w:t/>
-      </w:r>
-      <w:r>
-        <w:rPr>
-          <w:rFonts w:hint="default" w:ascii="Arial" w:hAnsi="Arial"/>
-          <w:sz w:val="24"/>
-          <w:szCs w:val="24"/>
-          <w:lang w:val="en-US"/>
-        </w:rPr>
-        <w:tab/>
-        <w:t/>
-      </w:r>
-      <w:r>
-        <w:rPr>
-          <w:rFonts w:hint="default" w:ascii="Arial" w:hAnsi="Arial"/>
-          <w:sz w:val="24"/>
-          <w:szCs w:val="24"/>
-          <w:lang w:val="en-US"/>
-        </w:rPr>
-        <w:tab/>
-        <w:t/>
-      </w:r>
-      <w:r>
-        <w:rPr>
-          <w:rFonts w:hint="default" w:ascii="Arial" w:hAnsi="Arial"/>
-          <w:sz w:val="24"/>
-          <w:szCs w:val="24"/>
-          <w:lang w:val="en-US"/>
-        </w:rPr>
-        <w:tab/>
+      </w:r>
+      <w:r>
+        <w:rPr>
+          <w:rFonts w:hint="default" w:ascii="Arial" w:hAnsi="Arial"/>
+          <w:sz w:val="24"/>
+          <w:szCs w:val="24"/>
+          <w:lang w:val="en-US"/>
+        </w:rPr>
+        <w:tab/>
+      </w:r>
+      <w:r>
+        <w:rPr>
+          <w:rFonts w:hint="default" w:ascii="Arial" w:hAnsi="Arial"/>
+          <w:sz w:val="24"/>
+          <w:szCs w:val="24"/>
+          <w:lang w:val="en-US"/>
+        </w:rPr>
+        <w:tab/>
+      </w:r>
+      <w:r>
+        <w:rPr>
+          <w:rFonts w:hint="default" w:ascii="Arial" w:hAnsi="Arial"/>
+          <w:sz w:val="24"/>
+          <w:szCs w:val="24"/>
+          <w:lang w:val="en-US"/>
+        </w:rPr>
+        <w:tab/>
+      </w:r>
+      <w:r>
+        <w:rPr>
+          <w:rFonts w:hint="default" w:ascii="Arial" w:hAnsi="Arial"/>
+          <w:sz w:val="24"/>
+          <w:szCs w:val="24"/>
+          <w:lang w:val="en-US"/>
+        </w:rPr>
+        <w:tab/>
+      </w:r>
+      <w:r>
+        <w:rPr>
+          <w:rFonts w:hint="default" w:ascii="Arial" w:hAnsi="Arial"/>
+          <w:sz w:val="24"/>
+          <w:szCs w:val="24"/>
+          <w:lang w:val="en-US"/>
+        </w:rPr>
+        <w:tab/>
+      </w:r>
+      <w:r>
+        <w:rPr>
+          <w:rFonts w:hint="default" w:ascii="Arial" w:hAnsi="Arial"/>
+          <w:sz w:val="24"/>
+          <w:szCs w:val="24"/>
+          <w:lang w:val="en-US"/>
+        </w:rPr>
+        <w:tab/>
+      </w:r>
+      <w:r>
+        <w:rPr>
+          <w:rFonts w:hint="default" w:ascii="Arial" w:hAnsi="Arial"/>
+          <w:sz w:val="24"/>
+          <w:szCs w:val="24"/>
+          <w:lang w:val="en-US"/>
+        </w:rPr>
+        <w:tab/>
+      </w:r>
+    </w:p>
+    <w:p>
+      <w:pPr>
+        <w:numPr>
+          <w:ilvl w:val="0"/>
+          <w:numId w:val="0"/>
+        </w:numPr>
+        <w:bidi w:val="0"/>
+        <w:ind w:firstLine="420" w:firstLineChars="0"/>
+        <w:jc w:val="both"/>
+        <w:rPr>
+          <w:rFonts w:hint="default" w:ascii="Arial" w:hAnsi="Arial"/>
+          <w:sz w:val="24"/>
+          <w:szCs w:val="24"/>
+          <w:lang w:val="en-US"/>
+        </w:rPr>
+      </w:pPr>
+      <w:r>
+        <w:rPr>
+          <w:rFonts w:hint="default" w:ascii="Arial" w:hAnsi="Arial"/>
+          <w:sz w:val="24"/>
+          <w:szCs w:val="24"/>
+          <w:lang w:val="en-US"/>
+        </w:rPr>
+        <w:tab/>
+      </w:r>
+      <w:r>
+        <w:rPr>
+          <w:rFonts w:hint="default" w:ascii="Arial" w:hAnsi="Arial"/>
+          <w:sz w:val="24"/>
+          <w:szCs w:val="24"/>
+          <w:lang w:val="en-US"/>
+        </w:rPr>
+        <w:tab/>
+      </w:r>
+      <w:r>
+        <w:rPr>
+          <w:rFonts w:hint="default" w:ascii="Arial" w:hAnsi="Arial"/>
+          <w:sz w:val="24"/>
+          <w:szCs w:val="24"/>
+          <w:lang w:val="en-US"/>
+        </w:rPr>
+        <w:tab/>
+      </w:r>
+      <w:r>
+        <w:rPr>
+          <w:rFonts w:hint="default" w:ascii="Arial" w:hAnsi="Arial"/>
+          <w:sz w:val="24"/>
+          <w:szCs w:val="24"/>
+          <w:lang w:val="en-US"/>
+        </w:rPr>
+        <w:tab/>
+      </w:r>
+      <w:r>
+        <w:rPr>
+          <w:rFonts w:hint="default" w:ascii="Arial" w:hAnsi="Arial"/>
+          <w:sz w:val="24"/>
+          <w:szCs w:val="24"/>
+          <w:lang w:val="en-US"/>
+        </w:rPr>
+        <w:tab/>
+      </w:r>
+      <w:r>
+        <w:rPr>
+          <w:rFonts w:hint="default" w:ascii="Arial" w:hAnsi="Arial"/>
+          <w:sz w:val="24"/>
+          <w:szCs w:val="24"/>
+          <w:lang w:val="en-US"/>
+        </w:rPr>
+        <w:tab/>
+      </w:r>
+      <w:r>
+        <w:rPr>
+          <w:rFonts w:hint="default" w:ascii="Arial" w:hAnsi="Arial"/>
+          <w:sz w:val="24"/>
+          <w:szCs w:val="24"/>
+          <w:lang w:val="en-US"/>
+        </w:rPr>
+        <w:tab/>
+      </w:r>
+      <w:r>
+        <w:rPr>
+          <w:rFonts w:hint="default" w:ascii="Arial" w:hAnsi="Arial"/>
+          <w:sz w:val="24"/>
+          <w:szCs w:val="24"/>
+          <w:lang w:val="en-US"/>
+        </w:rPr>
+        <w:tab/>
+      </w:r>
+      <w:r>
+        <w:rPr>
+          <w:rFonts w:hint="default" w:ascii="Arial" w:hAnsi="Arial"/>
+          <w:sz w:val="24"/>
+          <w:szCs w:val="24"/>
+          <w:lang w:val="en-US"/>
+        </w:rPr>
         <w:t>Total</w:t>
       </w:r>
       <w:r>
@@ -2167,63 +2773,73 @@
           <w:lang w:val="en-US"/>
         </w:rPr>
         <w:tab/>
+      </w:r>
+      <w:r>
+        <w:rPr>
+          <w:rFonts w:hint="default" w:ascii="Arial" w:hAnsi="Arial"/>
+          <w:sz w:val="24"/>
+          <w:szCs w:val="24"/>
+          <w:lang w:val="en-US"/>
+        </w:rPr>
         <w:t>2577</w:t>
       </w:r>
     </w:p>
     <w:p>
       <w:pPr>
         <w:numPr>
-          <w:numId w:val="0"/>
-        </w:numPr>
-        <w:bidi w:val="0"/>
-        <w:ind w:firstLine="420" w:firstLineChars="0"/>
-        <w:jc w:val="both"/>
-        <w:rPr>
-          <w:rFonts w:hint="default" w:ascii="Arial" w:hAnsi="Arial"/>
-          <w:sz w:val="24"/>
-          <w:szCs w:val="24"/>
-          <w:lang w:val="en-US"/>
-        </w:rPr>
-      </w:pPr>
-    </w:p>
-    <w:p>
-      <w:pPr>
-        <w:numPr>
-          <w:numId w:val="0"/>
-        </w:numPr>
-        <w:bidi w:val="0"/>
-        <w:jc w:val="both"/>
-        <w:rPr>
-          <w:rFonts w:hint="default" w:ascii="Arial" w:hAnsi="Arial"/>
-          <w:sz w:val="24"/>
-          <w:szCs w:val="24"/>
-          <w:lang w:val="en-US"/>
-        </w:rPr>
-      </w:pPr>
-    </w:p>
-    <w:p>
-      <w:pPr>
-        <w:numPr>
-          <w:numId w:val="0"/>
-        </w:numPr>
-        <w:bidi w:val="0"/>
-        <w:jc w:val="both"/>
-        <w:rPr>
-          <w:rFonts w:hint="default" w:ascii="Arial" w:hAnsi="Arial"/>
-          <w:sz w:val="24"/>
-          <w:szCs w:val="24"/>
-          <w:lang w:val="en-US"/>
-        </w:rPr>
-      </w:pPr>
-      <w:r>
-        <w:rPr>
-          <w:rFonts w:hint="default" w:ascii="Arial" w:hAnsi="Arial"/>
-          <w:sz w:val="24"/>
-          <w:szCs w:val="24"/>
-          <w:lang w:val="en-US"/>
-        </w:rPr>
-        <w:tab/>
-        <w:t/>
+          <w:ilvl w:val="0"/>
+          <w:numId w:val="0"/>
+        </w:numPr>
+        <w:bidi w:val="0"/>
+        <w:ind w:firstLine="420" w:firstLineChars="0"/>
+        <w:jc w:val="both"/>
+        <w:rPr>
+          <w:rFonts w:hint="default" w:ascii="Arial" w:hAnsi="Arial"/>
+          <w:sz w:val="24"/>
+          <w:szCs w:val="24"/>
+          <w:lang w:val="en-US"/>
+        </w:rPr>
+      </w:pPr>
+    </w:p>
+    <w:p>
+      <w:pPr>
+        <w:numPr>
+          <w:ilvl w:val="0"/>
+          <w:numId w:val="0"/>
+        </w:numPr>
+        <w:bidi w:val="0"/>
+        <w:jc w:val="both"/>
+        <w:rPr>
+          <w:rFonts w:hint="default" w:ascii="Arial" w:hAnsi="Arial"/>
+          <w:sz w:val="24"/>
+          <w:szCs w:val="24"/>
+          <w:lang w:val="en-US"/>
+        </w:rPr>
+      </w:pPr>
+    </w:p>
+    <w:p>
+      <w:pPr>
+        <w:numPr>
+          <w:ilvl w:val="0"/>
+          <w:numId w:val="0"/>
+        </w:numPr>
+        <w:bidi w:val="0"/>
+        <w:jc w:val="both"/>
+        <w:rPr>
+          <w:rFonts w:hint="default" w:ascii="Arial" w:hAnsi="Arial"/>
+          <w:sz w:val="24"/>
+          <w:szCs w:val="24"/>
+          <w:lang w:val="en-US"/>
+        </w:rPr>
+      </w:pPr>
+      <w:r>
+        <w:rPr>
+          <w:rFonts w:hint="default" w:ascii="Arial" w:hAnsi="Arial"/>
+          <w:sz w:val="24"/>
+          <w:szCs w:val="24"/>
+          <w:lang w:val="en-US"/>
+        </w:rPr>
+        <w:tab/>
       </w:r>
       <w:r>
         <w:rPr>
@@ -2357,7 +2973,7 @@
     <w:lsdException w:qFormat="1" w:unhideWhenUsed="0" w:uiPriority="0" w:semiHidden="0" w:name="Title"/>
     <w:lsdException w:unhideWhenUsed="0" w:uiPriority="0" w:semiHidden="0" w:name="Closing"/>
     <w:lsdException w:unhideWhenUsed="0" w:uiPriority="0" w:semiHidden="0" w:name="Signature"/>
-    <w:lsdException w:unhideWhenUsed="0" w:uiPriority="0" w:name="Default Paragraph Font"/>
+    <w:lsdException w:qFormat="1" w:unhideWhenUsed="0" w:uiPriority="0" w:name="Default Paragraph Font"/>
     <w:lsdException w:unhideWhenUsed="0" w:uiPriority="0" w:semiHidden="0" w:name="Body Text"/>
     <w:lsdException w:unhideWhenUsed="0" w:uiPriority="0" w:semiHidden="0" w:name="Body Text Indent"/>
     <w:lsdException w:unhideWhenUsed="0" w:uiPriority="0" w:semiHidden="0" w:name="List Continue"/>
@@ -2395,7 +3011,7 @@
     <w:lsdException w:unhideWhenUsed="0" w:uiPriority="0" w:semiHidden="0" w:name="HTML Sample"/>
     <w:lsdException w:unhideWhenUsed="0" w:uiPriority="0" w:semiHidden="0" w:name="HTML Typewriter"/>
     <w:lsdException w:unhideWhenUsed="0" w:uiPriority="0" w:semiHidden="0" w:name="HTML Variable"/>
-    <w:lsdException w:unhideWhenUsed="0" w:uiPriority="0" w:name="Normal Table"/>
+    <w:lsdException w:qFormat="1" w:unhideWhenUsed="0" w:uiPriority="0" w:name="Normal Table"/>
     <w:lsdException w:unhideWhenUsed="0" w:uiPriority="0" w:semiHidden="0" w:name="annotation subject"/>
     <w:lsdException w:unhideWhenUsed="0" w:uiPriority="0" w:semiHidden="0" w:name="Table Simple 1"/>
     <w:lsdException w:unhideWhenUsed="0" w:uiPriority="0" w:semiHidden="0" w:name="Table Simple 2"/>
@@ -2573,11 +3189,13 @@
   <w:style w:type="character" w:default="1" w:styleId="3">
     <w:name w:val="Default Paragraph Font"/>
     <w:semiHidden/>
+    <w:qFormat/>
     <w:uiPriority w:val="0"/>
   </w:style>
   <w:style w:type="table" w:default="1" w:styleId="4">
     <w:name w:val="Normal Table"/>
     <w:semiHidden/>
+    <w:qFormat/>
     <w:uiPriority w:val="0"/>
     <w:tblPr>
       <w:tblCellMar>

</xml_diff>